<commit_message>
INFORME FINAL AHORA SI
</commit_message>
<xml_diff>
--- a/Análisis de PocketWhales para Arkkane Studios.docx
+++ b/Análisis de PocketWhales para Arkkane Studios.docx
@@ -433,8 +433,59 @@
                                         <w:sz w:val="72"/>
                                         <w:szCs w:val="72"/>
                                       </w:rPr>
-                                      <w:t>Análisis de PocketWhales para Arkkane Studios</w:t>
+                                      <w:t xml:space="preserve">Análisis de </w:t>
                                     </w:r>
+                                    <w:proofErr w:type="spellStart"/>
+                                    <w:r>
+                                      <w:rPr>
+                                        <w:rFonts w:ascii="Times New Roman" w:eastAsiaTheme="majorEastAsia" w:hAnsi="Times New Roman" w:cs="Times New Roman"/>
+                                        <w:color w:val="262626" w:themeColor="text1" w:themeTint="D9"/>
+                                        <w:sz w:val="72"/>
+                                        <w:szCs w:val="72"/>
+                                      </w:rPr>
+                                      <w:t>PocketWhales</w:t>
+                                    </w:r>
+                                    <w:proofErr w:type="spellEnd"/>
+                                    <w:r>
+                                      <w:rPr>
+                                        <w:rFonts w:ascii="Times New Roman" w:eastAsiaTheme="majorEastAsia" w:hAnsi="Times New Roman" w:cs="Times New Roman"/>
+                                        <w:color w:val="262626" w:themeColor="text1" w:themeTint="D9"/>
+                                        <w:sz w:val="72"/>
+                                        <w:szCs w:val="72"/>
+                                      </w:rPr>
+                                      <w:t xml:space="preserve"> para </w:t>
+                                    </w:r>
+                                    <w:proofErr w:type="spellStart"/>
+                                    <w:r>
+                                      <w:rPr>
+                                        <w:rFonts w:ascii="Times New Roman" w:eastAsiaTheme="majorEastAsia" w:hAnsi="Times New Roman" w:cs="Times New Roman"/>
+                                        <w:color w:val="262626" w:themeColor="text1" w:themeTint="D9"/>
+                                        <w:sz w:val="72"/>
+                                        <w:szCs w:val="72"/>
+                                      </w:rPr>
+                                      <w:t>Arkkane</w:t>
+                                    </w:r>
+                                    <w:proofErr w:type="spellEnd"/>
+                                    <w:r>
+                                      <w:rPr>
+                                        <w:rFonts w:ascii="Times New Roman" w:eastAsiaTheme="majorEastAsia" w:hAnsi="Times New Roman" w:cs="Times New Roman"/>
+                                        <w:color w:val="262626" w:themeColor="text1" w:themeTint="D9"/>
+                                        <w:sz w:val="72"/>
+                                        <w:szCs w:val="72"/>
+                                      </w:rPr>
+                                      <w:t xml:space="preserve"> </w:t>
+                                    </w:r>
+                                    <w:proofErr w:type="spellStart"/>
+                                    <w:r>
+                                      <w:rPr>
+                                        <w:rFonts w:ascii="Times New Roman" w:eastAsiaTheme="majorEastAsia" w:hAnsi="Times New Roman" w:cs="Times New Roman"/>
+                                        <w:color w:val="262626" w:themeColor="text1" w:themeTint="D9"/>
+                                        <w:sz w:val="72"/>
+                                        <w:szCs w:val="72"/>
+                                      </w:rPr>
+                                      <w:t>Studios</w:t>
+                                    </w:r>
+                                    <w:proofErr w:type="spellEnd"/>
                                   </w:sdtContent>
                                 </w:sdt>
                               </w:p>
@@ -553,8 +604,59 @@
                                   <w:sz w:val="72"/>
                                   <w:szCs w:val="72"/>
                                 </w:rPr>
-                                <w:t>Análisis de PocketWhales para Arkkane Studios</w:t>
+                                <w:t xml:space="preserve">Análisis de </w:t>
                               </w:r>
+                              <w:proofErr w:type="spellStart"/>
+                              <w:r>
+                                <w:rPr>
+                                  <w:rFonts w:ascii="Times New Roman" w:eastAsiaTheme="majorEastAsia" w:hAnsi="Times New Roman" w:cs="Times New Roman"/>
+                                  <w:color w:val="262626" w:themeColor="text1" w:themeTint="D9"/>
+                                  <w:sz w:val="72"/>
+                                  <w:szCs w:val="72"/>
+                                </w:rPr>
+                                <w:t>PocketWhales</w:t>
+                              </w:r>
+                              <w:proofErr w:type="spellEnd"/>
+                              <w:r>
+                                <w:rPr>
+                                  <w:rFonts w:ascii="Times New Roman" w:eastAsiaTheme="majorEastAsia" w:hAnsi="Times New Roman" w:cs="Times New Roman"/>
+                                  <w:color w:val="262626" w:themeColor="text1" w:themeTint="D9"/>
+                                  <w:sz w:val="72"/>
+                                  <w:szCs w:val="72"/>
+                                </w:rPr>
+                                <w:t xml:space="preserve"> para </w:t>
+                              </w:r>
+                              <w:proofErr w:type="spellStart"/>
+                              <w:r>
+                                <w:rPr>
+                                  <w:rFonts w:ascii="Times New Roman" w:eastAsiaTheme="majorEastAsia" w:hAnsi="Times New Roman" w:cs="Times New Roman"/>
+                                  <w:color w:val="262626" w:themeColor="text1" w:themeTint="D9"/>
+                                  <w:sz w:val="72"/>
+                                  <w:szCs w:val="72"/>
+                                </w:rPr>
+                                <w:t>Arkkane</w:t>
+                              </w:r>
+                              <w:proofErr w:type="spellEnd"/>
+                              <w:r>
+                                <w:rPr>
+                                  <w:rFonts w:ascii="Times New Roman" w:eastAsiaTheme="majorEastAsia" w:hAnsi="Times New Roman" w:cs="Times New Roman"/>
+                                  <w:color w:val="262626" w:themeColor="text1" w:themeTint="D9"/>
+                                  <w:sz w:val="72"/>
+                                  <w:szCs w:val="72"/>
+                                </w:rPr>
+                                <w:t xml:space="preserve"> </w:t>
+                              </w:r>
+                              <w:proofErr w:type="spellStart"/>
+                              <w:r>
+                                <w:rPr>
+                                  <w:rFonts w:ascii="Times New Roman" w:eastAsiaTheme="majorEastAsia" w:hAnsi="Times New Roman" w:cs="Times New Roman"/>
+                                  <w:color w:val="262626" w:themeColor="text1" w:themeTint="D9"/>
+                                  <w:sz w:val="72"/>
+                                  <w:szCs w:val="72"/>
+                                </w:rPr>
+                                <w:t>Studios</w:t>
+                              </w:r>
+                              <w:proofErr w:type="spellEnd"/>
                             </w:sdtContent>
                           </w:sdt>
                         </w:p>
@@ -4246,7 +4348,7 @@
         </w:p>
         <w:p>
           <w:pPr>
-            <w:pStyle w:val="TDC1"/>
+            <w:pStyle w:val="TDC2"/>
             <w:tabs>
               <w:tab w:val="right" w:leader="dot" w:pos="8828"/>
             </w:tabs>
@@ -4265,14 +4367,13 @@
           <w:r>
             <w:fldChar w:fldCharType="separate"/>
           </w:r>
-          <w:hyperlink w:anchor="_Toc103544975" w:history="1">
+          <w:hyperlink w:anchor="_Toc103549294" w:history="1">
             <w:r>
               <w:rPr>
                 <w:rStyle w:val="Hipervnculo"/>
-                <w:rFonts w:ascii="Times New Roman" w:hAnsi="Times New Roman" w:cs="Times New Roman"/>
-                <w:noProof/>
-              </w:rPr>
-              <w:t>Introducción</w:t>
+                <w:noProof/>
+              </w:rPr>
+              <w:t>Tabla de Gráficas</w:t>
             </w:r>
             <w:r>
               <w:rPr>
@@ -4293,7 +4394,7 @@
                 <w:noProof/>
                 <w:webHidden/>
               </w:rPr>
-              <w:instrText xml:space="preserve"> PAGEREF _Toc103544975 \h </w:instrText>
+              <w:instrText xml:space="preserve"> PAGEREF _Toc103549294 \h </w:instrText>
             </w:r>
             <w:r>
               <w:rPr>
@@ -4313,7 +4414,77 @@
                 <w:noProof/>
                 <w:webHidden/>
               </w:rPr>
-              <w:t>2</w:t>
+              <w:t>1</w:t>
+            </w:r>
+            <w:r>
+              <w:rPr>
+                <w:noProof/>
+                <w:webHidden/>
+              </w:rPr>
+              <w:fldChar w:fldCharType="end"/>
+            </w:r>
+          </w:hyperlink>
+        </w:p>
+        <w:p>
+          <w:pPr>
+            <w:pStyle w:val="TDC2"/>
+            <w:tabs>
+              <w:tab w:val="right" w:leader="dot" w:pos="8828"/>
+            </w:tabs>
+            <w:rPr>
+              <w:rFonts w:eastAsiaTheme="minorEastAsia"/>
+              <w:noProof/>
+              <w:lang w:eastAsia="es-CO"/>
+            </w:rPr>
+          </w:pPr>
+          <w:hyperlink w:anchor="_Toc103549295" w:history="1">
+            <w:r>
+              <w:rPr>
+                <w:rStyle w:val="Hipervnculo"/>
+                <w:noProof/>
+              </w:rPr>
+              <w:t>Tabla de Figuras</w:t>
+            </w:r>
+            <w:r>
+              <w:rPr>
+                <w:noProof/>
+                <w:webHidden/>
+              </w:rPr>
+              <w:tab/>
+            </w:r>
+            <w:r>
+              <w:rPr>
+                <w:noProof/>
+                <w:webHidden/>
+              </w:rPr>
+              <w:fldChar w:fldCharType="begin"/>
+            </w:r>
+            <w:r>
+              <w:rPr>
+                <w:noProof/>
+                <w:webHidden/>
+              </w:rPr>
+              <w:instrText xml:space="preserve"> PAGEREF _Toc103549295 \h </w:instrText>
+            </w:r>
+            <w:r>
+              <w:rPr>
+                <w:noProof/>
+                <w:webHidden/>
+              </w:rPr>
+            </w:r>
+            <w:r>
+              <w:rPr>
+                <w:noProof/>
+                <w:webHidden/>
+              </w:rPr>
+              <w:fldChar w:fldCharType="separate"/>
+            </w:r>
+            <w:r>
+              <w:rPr>
+                <w:noProof/>
+                <w:webHidden/>
+              </w:rPr>
+              <w:t>1</w:t>
             </w:r>
             <w:r>
               <w:rPr>
@@ -4336,14 +4507,14 @@
               <w:lang w:eastAsia="es-CO"/>
             </w:rPr>
           </w:pPr>
-          <w:hyperlink w:anchor="_Toc103544976" w:history="1">
+          <w:hyperlink w:anchor="_Toc103549296" w:history="1">
             <w:r>
               <w:rPr>
                 <w:rStyle w:val="Hipervnculo"/>
                 <w:rFonts w:ascii="Times New Roman" w:hAnsi="Times New Roman" w:cs="Times New Roman"/>
                 <w:noProof/>
               </w:rPr>
-              <w:t>Exploración de datos</w:t>
+              <w:t>Introducción</w:t>
             </w:r>
             <w:r>
               <w:rPr>
@@ -4364,7 +4535,7 @@
                 <w:noProof/>
                 <w:webHidden/>
               </w:rPr>
-              <w:instrText xml:space="preserve"> PAGEREF _Toc103544976 \h </w:instrText>
+              <w:instrText xml:space="preserve"> PAGEREF _Toc103549296 \h </w:instrText>
             </w:r>
             <w:r>
               <w:rPr>
@@ -4407,14 +4578,14 @@
               <w:lang w:eastAsia="es-CO"/>
             </w:rPr>
           </w:pPr>
-          <w:hyperlink w:anchor="_Toc103544977" w:history="1">
+          <w:hyperlink w:anchor="_Toc103549297" w:history="1">
             <w:r>
               <w:rPr>
                 <w:rStyle w:val="Hipervnculo"/>
                 <w:rFonts w:ascii="Times New Roman" w:hAnsi="Times New Roman" w:cs="Times New Roman"/>
                 <w:noProof/>
               </w:rPr>
-              <w:t>Estado de la industria de los videojuegos</w:t>
+              <w:t>Exploración de datos</w:t>
             </w:r>
             <w:r>
               <w:rPr>
@@ -4435,7 +4606,7 @@
                 <w:noProof/>
                 <w:webHidden/>
               </w:rPr>
-              <w:instrText xml:space="preserve"> PAGEREF _Toc103544977 \h </w:instrText>
+              <w:instrText xml:space="preserve"> PAGEREF _Toc103549297 \h </w:instrText>
             </w:r>
             <w:r>
               <w:rPr>
@@ -4455,511 +4626,7 @@
                 <w:noProof/>
                 <w:webHidden/>
               </w:rPr>
-              <w:t>3</w:t>
-            </w:r>
-            <w:r>
-              <w:rPr>
-                <w:noProof/>
-                <w:webHidden/>
-              </w:rPr>
-              <w:fldChar w:fldCharType="end"/>
-            </w:r>
-          </w:hyperlink>
-        </w:p>
-        <w:p>
-          <w:pPr>
-            <w:pStyle w:val="TDC2"/>
-            <w:tabs>
-              <w:tab w:val="left" w:pos="660"/>
-              <w:tab w:val="right" w:leader="dot" w:pos="8828"/>
-            </w:tabs>
-            <w:rPr>
-              <w:noProof/>
-            </w:rPr>
-          </w:pPr>
-          <w:hyperlink w:anchor="_Toc103544978" w:history="1">
-            <w:r>
-              <w:rPr>
-                <w:rStyle w:val="Hipervnculo"/>
-                <w:rFonts w:ascii="Symbol" w:hAnsi="Symbol" w:cs="Times New Roman"/>
-                <w:noProof/>
-              </w:rPr>
-              <w:t></w:t>
-            </w:r>
-            <w:r>
-              <w:rPr>
-                <w:noProof/>
-              </w:rPr>
-              <w:tab/>
-            </w:r>
-            <w:r>
-              <w:rPr>
-                <w:rStyle w:val="Hipervnculo"/>
-                <w:rFonts w:ascii="Times New Roman" w:hAnsi="Times New Roman" w:cs="Times New Roman"/>
-                <w:noProof/>
-              </w:rPr>
-              <w:t>Regiones con mejor desempeño en términos de ventas</w:t>
-            </w:r>
-            <w:r>
-              <w:rPr>
-                <w:noProof/>
-                <w:webHidden/>
-              </w:rPr>
-              <w:tab/>
-            </w:r>
-            <w:r>
-              <w:rPr>
-                <w:noProof/>
-                <w:webHidden/>
-              </w:rPr>
-              <w:fldChar w:fldCharType="begin"/>
-            </w:r>
-            <w:r>
-              <w:rPr>
-                <w:noProof/>
-                <w:webHidden/>
-              </w:rPr>
-              <w:instrText xml:space="preserve"> PAGEREF _Toc103544978 \h </w:instrText>
-            </w:r>
-            <w:r>
-              <w:rPr>
-                <w:noProof/>
-                <w:webHidden/>
-              </w:rPr>
-            </w:r>
-            <w:r>
-              <w:rPr>
-                <w:noProof/>
-                <w:webHidden/>
-              </w:rPr>
-              <w:fldChar w:fldCharType="separate"/>
-            </w:r>
-            <w:r>
-              <w:rPr>
-                <w:noProof/>
-                <w:webHidden/>
-              </w:rPr>
-              <w:t>3</w:t>
-            </w:r>
-            <w:r>
-              <w:rPr>
-                <w:noProof/>
-                <w:webHidden/>
-              </w:rPr>
-              <w:fldChar w:fldCharType="end"/>
-            </w:r>
-          </w:hyperlink>
-        </w:p>
-        <w:p>
-          <w:pPr>
-            <w:pStyle w:val="TDC2"/>
-            <w:tabs>
-              <w:tab w:val="left" w:pos="660"/>
-              <w:tab w:val="right" w:leader="dot" w:pos="8828"/>
-            </w:tabs>
-            <w:rPr>
-              <w:noProof/>
-            </w:rPr>
-          </w:pPr>
-          <w:hyperlink w:anchor="_Toc103544979" w:history="1">
-            <w:r>
-              <w:rPr>
-                <w:rStyle w:val="Hipervnculo"/>
-                <w:rFonts w:ascii="Symbol" w:hAnsi="Symbol" w:cs="Times New Roman"/>
-                <w:noProof/>
-              </w:rPr>
-              <w:t></w:t>
-            </w:r>
-            <w:r>
-              <w:rPr>
-                <w:noProof/>
-              </w:rPr>
-              <w:tab/>
-            </w:r>
-            <w:r>
-              <w:rPr>
-                <w:rStyle w:val="Hipervnculo"/>
-                <w:rFonts w:ascii="Times New Roman" w:hAnsi="Times New Roman" w:cs="Times New Roman"/>
-                <w:noProof/>
-              </w:rPr>
-              <w:t>Géneros de juegos con mayores ventas a nivel global</w:t>
-            </w:r>
-            <w:r>
-              <w:rPr>
-                <w:noProof/>
-                <w:webHidden/>
-              </w:rPr>
-              <w:tab/>
-            </w:r>
-            <w:r>
-              <w:rPr>
-                <w:noProof/>
-                <w:webHidden/>
-              </w:rPr>
-              <w:fldChar w:fldCharType="begin"/>
-            </w:r>
-            <w:r>
-              <w:rPr>
-                <w:noProof/>
-                <w:webHidden/>
-              </w:rPr>
-              <w:instrText xml:space="preserve"> PAGEREF _Toc103544979 \h </w:instrText>
-            </w:r>
-            <w:r>
-              <w:rPr>
-                <w:noProof/>
-                <w:webHidden/>
-              </w:rPr>
-            </w:r>
-            <w:r>
-              <w:rPr>
-                <w:noProof/>
-                <w:webHidden/>
-              </w:rPr>
-              <w:fldChar w:fldCharType="separate"/>
-            </w:r>
-            <w:r>
-              <w:rPr>
-                <w:noProof/>
-                <w:webHidden/>
-              </w:rPr>
-              <w:t>4</w:t>
-            </w:r>
-            <w:r>
-              <w:rPr>
-                <w:noProof/>
-                <w:webHidden/>
-              </w:rPr>
-              <w:fldChar w:fldCharType="end"/>
-            </w:r>
-          </w:hyperlink>
-        </w:p>
-        <w:p>
-          <w:pPr>
-            <w:pStyle w:val="TDC2"/>
-            <w:tabs>
-              <w:tab w:val="left" w:pos="660"/>
-              <w:tab w:val="right" w:leader="dot" w:pos="8828"/>
-            </w:tabs>
-            <w:rPr>
-              <w:noProof/>
-            </w:rPr>
-          </w:pPr>
-          <w:hyperlink w:anchor="_Toc103544980" w:history="1">
-            <w:r>
-              <w:rPr>
-                <w:rStyle w:val="Hipervnculo"/>
-                <w:rFonts w:ascii="Symbol" w:hAnsi="Symbol" w:cs="Times New Roman"/>
-                <w:noProof/>
-              </w:rPr>
-              <w:t></w:t>
-            </w:r>
-            <w:r>
-              <w:rPr>
-                <w:noProof/>
-              </w:rPr>
-              <w:tab/>
-            </w:r>
-            <w:r>
-              <w:rPr>
-                <w:rStyle w:val="Hipervnculo"/>
-                <w:rFonts w:ascii="Times New Roman" w:hAnsi="Times New Roman" w:cs="Times New Roman"/>
-                <w:noProof/>
-              </w:rPr>
-              <w:t>Top 3 de juegos en diversas regiones</w:t>
-            </w:r>
-            <w:r>
-              <w:rPr>
-                <w:noProof/>
-                <w:webHidden/>
-              </w:rPr>
-              <w:tab/>
-            </w:r>
-            <w:r>
-              <w:rPr>
-                <w:noProof/>
-                <w:webHidden/>
-              </w:rPr>
-              <w:fldChar w:fldCharType="begin"/>
-            </w:r>
-            <w:r>
-              <w:rPr>
-                <w:noProof/>
-                <w:webHidden/>
-              </w:rPr>
-              <w:instrText xml:space="preserve"> PAGEREF _Toc103544980 \h </w:instrText>
-            </w:r>
-            <w:r>
-              <w:rPr>
-                <w:noProof/>
-                <w:webHidden/>
-              </w:rPr>
-            </w:r>
-            <w:r>
-              <w:rPr>
-                <w:noProof/>
-                <w:webHidden/>
-              </w:rPr>
-              <w:fldChar w:fldCharType="separate"/>
-            </w:r>
-            <w:r>
-              <w:rPr>
-                <w:noProof/>
-                <w:webHidden/>
-              </w:rPr>
-              <w:t>5</w:t>
-            </w:r>
-            <w:r>
-              <w:rPr>
-                <w:noProof/>
-                <w:webHidden/>
-              </w:rPr>
-              <w:fldChar w:fldCharType="end"/>
-            </w:r>
-          </w:hyperlink>
-        </w:p>
-        <w:p>
-          <w:pPr>
-            <w:pStyle w:val="TDC2"/>
-            <w:tabs>
-              <w:tab w:val="left" w:pos="660"/>
-              <w:tab w:val="right" w:leader="dot" w:pos="8828"/>
-            </w:tabs>
-            <w:rPr>
-              <w:noProof/>
-            </w:rPr>
-          </w:pPr>
-          <w:hyperlink w:anchor="_Toc103544981" w:history="1">
-            <w:r>
-              <w:rPr>
-                <w:rStyle w:val="Hipervnculo"/>
-                <w:rFonts w:ascii="Symbol" w:hAnsi="Symbol" w:cs="Times New Roman"/>
-                <w:noProof/>
-              </w:rPr>
-              <w:t></w:t>
-            </w:r>
-            <w:r>
-              <w:rPr>
-                <w:noProof/>
-              </w:rPr>
-              <w:tab/>
-            </w:r>
-            <w:r>
-              <w:rPr>
-                <w:rStyle w:val="Hipervnculo"/>
-                <w:rFonts w:ascii="Times New Roman" w:hAnsi="Times New Roman" w:cs="Times New Roman"/>
-                <w:noProof/>
-              </w:rPr>
-              <w:t>Relación de las ventas con la demografía / plataforma</w:t>
-            </w:r>
-            <w:r>
-              <w:rPr>
-                <w:noProof/>
-                <w:webHidden/>
-              </w:rPr>
-              <w:tab/>
-            </w:r>
-            <w:r>
-              <w:rPr>
-                <w:noProof/>
-                <w:webHidden/>
-              </w:rPr>
-              <w:fldChar w:fldCharType="begin"/>
-            </w:r>
-            <w:r>
-              <w:rPr>
-                <w:noProof/>
-                <w:webHidden/>
-              </w:rPr>
-              <w:instrText xml:space="preserve"> PAGEREF _Toc103544981 \h </w:instrText>
-            </w:r>
-            <w:r>
-              <w:rPr>
-                <w:noProof/>
-                <w:webHidden/>
-              </w:rPr>
-            </w:r>
-            <w:r>
-              <w:rPr>
-                <w:noProof/>
-                <w:webHidden/>
-              </w:rPr>
-              <w:fldChar w:fldCharType="separate"/>
-            </w:r>
-            <w:r>
-              <w:rPr>
-                <w:noProof/>
-                <w:webHidden/>
-              </w:rPr>
-              <w:t>6</w:t>
-            </w:r>
-            <w:r>
-              <w:rPr>
-                <w:noProof/>
-                <w:webHidden/>
-              </w:rPr>
-              <w:fldChar w:fldCharType="end"/>
-            </w:r>
-          </w:hyperlink>
-        </w:p>
-        <w:p>
-          <w:pPr>
-            <w:pStyle w:val="TDC2"/>
-            <w:tabs>
-              <w:tab w:val="left" w:pos="660"/>
-              <w:tab w:val="right" w:leader="dot" w:pos="8828"/>
-            </w:tabs>
-            <w:rPr>
-              <w:noProof/>
-            </w:rPr>
-          </w:pPr>
-          <w:hyperlink w:anchor="_Toc103544982" w:history="1">
-            <w:r>
-              <w:rPr>
-                <w:rStyle w:val="Hipervnculo"/>
-                <w:rFonts w:ascii="Symbol" w:hAnsi="Symbol" w:cs="Times New Roman"/>
-                <w:noProof/>
-              </w:rPr>
-              <w:t></w:t>
-            </w:r>
-            <w:r>
-              <w:rPr>
-                <w:noProof/>
-              </w:rPr>
-              <w:tab/>
-            </w:r>
-            <w:r>
-              <w:rPr>
-                <w:rStyle w:val="Hipervnculo"/>
-                <w:rFonts w:ascii="Times New Roman" w:hAnsi="Times New Roman" w:cs="Times New Roman"/>
-                <w:noProof/>
-              </w:rPr>
-              <w:t>Juegos con año de lanzamiento anterior al 2005, que aún estén teniendo altas ventas</w:t>
-            </w:r>
-            <w:r>
-              <w:rPr>
-                <w:noProof/>
-                <w:webHidden/>
-              </w:rPr>
-              <w:tab/>
-            </w:r>
-            <w:r>
-              <w:rPr>
-                <w:noProof/>
-                <w:webHidden/>
-              </w:rPr>
-              <w:fldChar w:fldCharType="begin"/>
-            </w:r>
-            <w:r>
-              <w:rPr>
-                <w:noProof/>
-                <w:webHidden/>
-              </w:rPr>
-              <w:instrText xml:space="preserve"> PAGEREF _Toc103544982 \h </w:instrText>
-            </w:r>
-            <w:r>
-              <w:rPr>
-                <w:noProof/>
-                <w:webHidden/>
-              </w:rPr>
-            </w:r>
-            <w:r>
-              <w:rPr>
-                <w:noProof/>
-                <w:webHidden/>
-              </w:rPr>
-              <w:fldChar w:fldCharType="separate"/>
-            </w:r>
-            <w:r>
-              <w:rPr>
-                <w:noProof/>
-                <w:webHidden/>
-              </w:rPr>
-              <w:t>6</w:t>
-            </w:r>
-            <w:r>
-              <w:rPr>
-                <w:noProof/>
-                <w:webHidden/>
-              </w:rPr>
-              <w:fldChar w:fldCharType="end"/>
-            </w:r>
-          </w:hyperlink>
-        </w:p>
-        <w:p>
-          <w:pPr>
-            <w:pStyle w:val="TDC2"/>
-            <w:tabs>
-              <w:tab w:val="left" w:pos="660"/>
-              <w:tab w:val="right" w:leader="dot" w:pos="8828"/>
-            </w:tabs>
-            <w:rPr>
-              <w:noProof/>
-            </w:rPr>
-          </w:pPr>
-          <w:hyperlink w:anchor="_Toc103544983" w:history="1">
-            <w:r>
-              <w:rPr>
-                <w:rStyle w:val="Hipervnculo"/>
-                <w:rFonts w:ascii="Symbol" w:hAnsi="Symbol" w:cs="Times New Roman"/>
-                <w:noProof/>
-              </w:rPr>
-              <w:t></w:t>
-            </w:r>
-            <w:r>
-              <w:rPr>
-                <w:noProof/>
-              </w:rPr>
-              <w:tab/>
-            </w:r>
-            <w:r>
-              <w:rPr>
-                <w:rStyle w:val="Hipervnculo"/>
-                <w:rFonts w:ascii="Times New Roman" w:hAnsi="Times New Roman" w:cs="Times New Roman"/>
-                <w:noProof/>
-              </w:rPr>
-              <w:t>Identificar si el editor o publicador tiene algún impacto en las ventas regionales</w:t>
-            </w:r>
-            <w:r>
-              <w:rPr>
-                <w:noProof/>
-                <w:webHidden/>
-              </w:rPr>
-              <w:tab/>
-            </w:r>
-            <w:r>
-              <w:rPr>
-                <w:noProof/>
-                <w:webHidden/>
-              </w:rPr>
-              <w:fldChar w:fldCharType="begin"/>
-            </w:r>
-            <w:r>
-              <w:rPr>
-                <w:noProof/>
-                <w:webHidden/>
-              </w:rPr>
-              <w:instrText xml:space="preserve"> PAGEREF _Toc103544983 \h </w:instrText>
-            </w:r>
-            <w:r>
-              <w:rPr>
-                <w:noProof/>
-                <w:webHidden/>
-              </w:rPr>
-            </w:r>
-            <w:r>
-              <w:rPr>
-                <w:noProof/>
-                <w:webHidden/>
-              </w:rPr>
-              <w:fldChar w:fldCharType="separate"/>
-            </w:r>
-            <w:r>
-              <w:rPr>
-                <w:noProof/>
-                <w:webHidden/>
-              </w:rPr>
-              <w:t>7</w:t>
+              <w:t>2</w:t>
             </w:r>
             <w:r>
               <w:rPr>
@@ -4982,14 +4649,14 @@
               <w:lang w:eastAsia="es-CO"/>
             </w:rPr>
           </w:pPr>
-          <w:hyperlink w:anchor="_Toc103544984" w:history="1">
+          <w:hyperlink w:anchor="_Toc103549298" w:history="1">
             <w:r>
               <w:rPr>
                 <w:rStyle w:val="Hipervnculo"/>
                 <w:rFonts w:ascii="Times New Roman" w:hAnsi="Times New Roman" w:cs="Times New Roman"/>
                 <w:noProof/>
               </w:rPr>
-              <w:t>Conclusiones</w:t>
+              <w:t>Estado de la industria de los videojuegos</w:t>
             </w:r>
             <w:r>
               <w:rPr>
@@ -5010,7 +4677,7 @@
                 <w:noProof/>
                 <w:webHidden/>
               </w:rPr>
-              <w:instrText xml:space="preserve"> PAGEREF _Toc103544984 \h </w:instrText>
+              <w:instrText xml:space="preserve"> PAGEREF _Toc103549298 \h </w:instrText>
             </w:r>
             <w:r>
               <w:rPr>
@@ -5030,7 +4697,535 @@
                 <w:noProof/>
                 <w:webHidden/>
               </w:rPr>
-              <w:t>8</w:t>
+              <w:t>3</w:t>
+            </w:r>
+            <w:r>
+              <w:rPr>
+                <w:noProof/>
+                <w:webHidden/>
+              </w:rPr>
+              <w:fldChar w:fldCharType="end"/>
+            </w:r>
+          </w:hyperlink>
+        </w:p>
+        <w:p>
+          <w:pPr>
+            <w:pStyle w:val="TDC2"/>
+            <w:tabs>
+              <w:tab w:val="left" w:pos="660"/>
+              <w:tab w:val="right" w:leader="dot" w:pos="8828"/>
+            </w:tabs>
+            <w:rPr>
+              <w:rFonts w:eastAsiaTheme="minorEastAsia"/>
+              <w:noProof/>
+              <w:lang w:eastAsia="es-CO"/>
+            </w:rPr>
+          </w:pPr>
+          <w:hyperlink w:anchor="_Toc103549299" w:history="1">
+            <w:r>
+              <w:rPr>
+                <w:rStyle w:val="Hipervnculo"/>
+                <w:rFonts w:ascii="Symbol" w:hAnsi="Symbol" w:cs="Times New Roman"/>
+                <w:noProof/>
+              </w:rPr>
+              <w:t></w:t>
+            </w:r>
+            <w:r>
+              <w:rPr>
+                <w:rFonts w:eastAsiaTheme="minorEastAsia"/>
+                <w:noProof/>
+                <w:lang w:eastAsia="es-CO"/>
+              </w:rPr>
+              <w:tab/>
+            </w:r>
+            <w:r>
+              <w:rPr>
+                <w:rStyle w:val="Hipervnculo"/>
+                <w:rFonts w:ascii="Times New Roman" w:hAnsi="Times New Roman" w:cs="Times New Roman"/>
+                <w:noProof/>
+              </w:rPr>
+              <w:t>Regiones con mejor desempeño en términos de ventas</w:t>
+            </w:r>
+            <w:r>
+              <w:rPr>
+                <w:noProof/>
+                <w:webHidden/>
+              </w:rPr>
+              <w:tab/>
+            </w:r>
+            <w:r>
+              <w:rPr>
+                <w:noProof/>
+                <w:webHidden/>
+              </w:rPr>
+              <w:fldChar w:fldCharType="begin"/>
+            </w:r>
+            <w:r>
+              <w:rPr>
+                <w:noProof/>
+                <w:webHidden/>
+              </w:rPr>
+              <w:instrText xml:space="preserve"> PAGEREF _Toc103549299 \h </w:instrText>
+            </w:r>
+            <w:r>
+              <w:rPr>
+                <w:noProof/>
+                <w:webHidden/>
+              </w:rPr>
+            </w:r>
+            <w:r>
+              <w:rPr>
+                <w:noProof/>
+                <w:webHidden/>
+              </w:rPr>
+              <w:fldChar w:fldCharType="separate"/>
+            </w:r>
+            <w:r>
+              <w:rPr>
+                <w:noProof/>
+                <w:webHidden/>
+              </w:rPr>
+              <w:t>3</w:t>
+            </w:r>
+            <w:r>
+              <w:rPr>
+                <w:noProof/>
+                <w:webHidden/>
+              </w:rPr>
+              <w:fldChar w:fldCharType="end"/>
+            </w:r>
+          </w:hyperlink>
+        </w:p>
+        <w:p>
+          <w:pPr>
+            <w:pStyle w:val="TDC2"/>
+            <w:tabs>
+              <w:tab w:val="left" w:pos="660"/>
+              <w:tab w:val="right" w:leader="dot" w:pos="8828"/>
+            </w:tabs>
+            <w:rPr>
+              <w:rFonts w:eastAsiaTheme="minorEastAsia"/>
+              <w:noProof/>
+              <w:lang w:eastAsia="es-CO"/>
+            </w:rPr>
+          </w:pPr>
+          <w:hyperlink w:anchor="_Toc103549300" w:history="1">
+            <w:r>
+              <w:rPr>
+                <w:rStyle w:val="Hipervnculo"/>
+                <w:rFonts w:ascii="Symbol" w:hAnsi="Symbol" w:cs="Times New Roman"/>
+                <w:noProof/>
+              </w:rPr>
+              <w:t></w:t>
+            </w:r>
+            <w:r>
+              <w:rPr>
+                <w:rFonts w:eastAsiaTheme="minorEastAsia"/>
+                <w:noProof/>
+                <w:lang w:eastAsia="es-CO"/>
+              </w:rPr>
+              <w:tab/>
+            </w:r>
+            <w:r>
+              <w:rPr>
+                <w:rStyle w:val="Hipervnculo"/>
+                <w:rFonts w:ascii="Times New Roman" w:hAnsi="Times New Roman" w:cs="Times New Roman"/>
+                <w:noProof/>
+              </w:rPr>
+              <w:t>Géneros de juegos con mayores ventas a nivel global</w:t>
+            </w:r>
+            <w:r>
+              <w:rPr>
+                <w:noProof/>
+                <w:webHidden/>
+              </w:rPr>
+              <w:tab/>
+            </w:r>
+            <w:r>
+              <w:rPr>
+                <w:noProof/>
+                <w:webHidden/>
+              </w:rPr>
+              <w:fldChar w:fldCharType="begin"/>
+            </w:r>
+            <w:r>
+              <w:rPr>
+                <w:noProof/>
+                <w:webHidden/>
+              </w:rPr>
+              <w:instrText xml:space="preserve"> PAGEREF _Toc103549300 \h </w:instrText>
+            </w:r>
+            <w:r>
+              <w:rPr>
+                <w:noProof/>
+                <w:webHidden/>
+              </w:rPr>
+            </w:r>
+            <w:r>
+              <w:rPr>
+                <w:noProof/>
+                <w:webHidden/>
+              </w:rPr>
+              <w:fldChar w:fldCharType="separate"/>
+            </w:r>
+            <w:r>
+              <w:rPr>
+                <w:noProof/>
+                <w:webHidden/>
+              </w:rPr>
+              <w:t>4</w:t>
+            </w:r>
+            <w:r>
+              <w:rPr>
+                <w:noProof/>
+                <w:webHidden/>
+              </w:rPr>
+              <w:fldChar w:fldCharType="end"/>
+            </w:r>
+          </w:hyperlink>
+        </w:p>
+        <w:p>
+          <w:pPr>
+            <w:pStyle w:val="TDC2"/>
+            <w:tabs>
+              <w:tab w:val="left" w:pos="660"/>
+              <w:tab w:val="right" w:leader="dot" w:pos="8828"/>
+            </w:tabs>
+            <w:rPr>
+              <w:rFonts w:eastAsiaTheme="minorEastAsia"/>
+              <w:noProof/>
+              <w:lang w:eastAsia="es-CO"/>
+            </w:rPr>
+          </w:pPr>
+          <w:hyperlink w:anchor="_Toc103549301" w:history="1">
+            <w:r>
+              <w:rPr>
+                <w:rStyle w:val="Hipervnculo"/>
+                <w:rFonts w:ascii="Symbol" w:hAnsi="Symbol" w:cs="Times New Roman"/>
+                <w:noProof/>
+              </w:rPr>
+              <w:t></w:t>
+            </w:r>
+            <w:r>
+              <w:rPr>
+                <w:rFonts w:eastAsiaTheme="minorEastAsia"/>
+                <w:noProof/>
+                <w:lang w:eastAsia="es-CO"/>
+              </w:rPr>
+              <w:tab/>
+            </w:r>
+            <w:r>
+              <w:rPr>
+                <w:rStyle w:val="Hipervnculo"/>
+                <w:rFonts w:ascii="Times New Roman" w:hAnsi="Times New Roman" w:cs="Times New Roman"/>
+                <w:noProof/>
+              </w:rPr>
+              <w:t>Top 3 de juegos en diversas regiones</w:t>
+            </w:r>
+            <w:r>
+              <w:rPr>
+                <w:noProof/>
+                <w:webHidden/>
+              </w:rPr>
+              <w:tab/>
+            </w:r>
+            <w:r>
+              <w:rPr>
+                <w:noProof/>
+                <w:webHidden/>
+              </w:rPr>
+              <w:fldChar w:fldCharType="begin"/>
+            </w:r>
+            <w:r>
+              <w:rPr>
+                <w:noProof/>
+                <w:webHidden/>
+              </w:rPr>
+              <w:instrText xml:space="preserve"> PAGEREF _Toc103549301 \h </w:instrText>
+            </w:r>
+            <w:r>
+              <w:rPr>
+                <w:noProof/>
+                <w:webHidden/>
+              </w:rPr>
+            </w:r>
+            <w:r>
+              <w:rPr>
+                <w:noProof/>
+                <w:webHidden/>
+              </w:rPr>
+              <w:fldChar w:fldCharType="separate"/>
+            </w:r>
+            <w:r>
+              <w:rPr>
+                <w:noProof/>
+                <w:webHidden/>
+              </w:rPr>
+              <w:t>5</w:t>
+            </w:r>
+            <w:r>
+              <w:rPr>
+                <w:noProof/>
+                <w:webHidden/>
+              </w:rPr>
+              <w:fldChar w:fldCharType="end"/>
+            </w:r>
+          </w:hyperlink>
+        </w:p>
+        <w:p>
+          <w:pPr>
+            <w:pStyle w:val="TDC2"/>
+            <w:tabs>
+              <w:tab w:val="left" w:pos="660"/>
+              <w:tab w:val="right" w:leader="dot" w:pos="8828"/>
+            </w:tabs>
+            <w:rPr>
+              <w:rFonts w:eastAsiaTheme="minorEastAsia"/>
+              <w:noProof/>
+              <w:lang w:eastAsia="es-CO"/>
+            </w:rPr>
+          </w:pPr>
+          <w:hyperlink w:anchor="_Toc103549302" w:history="1">
+            <w:r>
+              <w:rPr>
+                <w:rStyle w:val="Hipervnculo"/>
+                <w:rFonts w:ascii="Symbol" w:hAnsi="Symbol" w:cs="Times New Roman"/>
+                <w:noProof/>
+              </w:rPr>
+              <w:t></w:t>
+            </w:r>
+            <w:r>
+              <w:rPr>
+                <w:rFonts w:eastAsiaTheme="minorEastAsia"/>
+                <w:noProof/>
+                <w:lang w:eastAsia="es-CO"/>
+              </w:rPr>
+              <w:tab/>
+            </w:r>
+            <w:r>
+              <w:rPr>
+                <w:rStyle w:val="Hipervnculo"/>
+                <w:rFonts w:ascii="Times New Roman" w:hAnsi="Times New Roman" w:cs="Times New Roman"/>
+                <w:noProof/>
+              </w:rPr>
+              <w:t>Relación de las ventas con la demografía / plataforma</w:t>
+            </w:r>
+            <w:r>
+              <w:rPr>
+                <w:noProof/>
+                <w:webHidden/>
+              </w:rPr>
+              <w:tab/>
+            </w:r>
+            <w:r>
+              <w:rPr>
+                <w:noProof/>
+                <w:webHidden/>
+              </w:rPr>
+              <w:fldChar w:fldCharType="begin"/>
+            </w:r>
+            <w:r>
+              <w:rPr>
+                <w:noProof/>
+                <w:webHidden/>
+              </w:rPr>
+              <w:instrText xml:space="preserve"> PAGEREF _Toc103549302 \h </w:instrText>
+            </w:r>
+            <w:r>
+              <w:rPr>
+                <w:noProof/>
+                <w:webHidden/>
+              </w:rPr>
+            </w:r>
+            <w:r>
+              <w:rPr>
+                <w:noProof/>
+                <w:webHidden/>
+              </w:rPr>
+              <w:fldChar w:fldCharType="separate"/>
+            </w:r>
+            <w:r>
+              <w:rPr>
+                <w:noProof/>
+                <w:webHidden/>
+              </w:rPr>
+              <w:t>6</w:t>
+            </w:r>
+            <w:r>
+              <w:rPr>
+                <w:noProof/>
+                <w:webHidden/>
+              </w:rPr>
+              <w:fldChar w:fldCharType="end"/>
+            </w:r>
+          </w:hyperlink>
+        </w:p>
+        <w:p>
+          <w:pPr>
+            <w:pStyle w:val="TDC2"/>
+            <w:tabs>
+              <w:tab w:val="left" w:pos="660"/>
+              <w:tab w:val="right" w:leader="dot" w:pos="8828"/>
+            </w:tabs>
+            <w:rPr>
+              <w:rFonts w:eastAsiaTheme="minorEastAsia"/>
+              <w:noProof/>
+              <w:lang w:eastAsia="es-CO"/>
+            </w:rPr>
+          </w:pPr>
+          <w:hyperlink w:anchor="_Toc103549303" w:history="1">
+            <w:r>
+              <w:rPr>
+                <w:rStyle w:val="Hipervnculo"/>
+                <w:rFonts w:ascii="Symbol" w:hAnsi="Symbol" w:cs="Times New Roman"/>
+                <w:noProof/>
+              </w:rPr>
+              <w:t></w:t>
+            </w:r>
+            <w:r>
+              <w:rPr>
+                <w:rFonts w:eastAsiaTheme="minorEastAsia"/>
+                <w:noProof/>
+                <w:lang w:eastAsia="es-CO"/>
+              </w:rPr>
+              <w:tab/>
+            </w:r>
+            <w:r>
+              <w:rPr>
+                <w:rStyle w:val="Hipervnculo"/>
+                <w:rFonts w:ascii="Times New Roman" w:hAnsi="Times New Roman" w:cs="Times New Roman"/>
+                <w:noProof/>
+              </w:rPr>
+              <w:t>Juegos con año de lanzamiento anterior al 2005, que aún estén teniendo altas ventas</w:t>
+            </w:r>
+            <w:r>
+              <w:rPr>
+                <w:noProof/>
+                <w:webHidden/>
+              </w:rPr>
+              <w:tab/>
+            </w:r>
+            <w:r>
+              <w:rPr>
+                <w:noProof/>
+                <w:webHidden/>
+              </w:rPr>
+              <w:fldChar w:fldCharType="begin"/>
+            </w:r>
+            <w:r>
+              <w:rPr>
+                <w:noProof/>
+                <w:webHidden/>
+              </w:rPr>
+              <w:instrText xml:space="preserve"> PAGEREF _Toc103549303 \h </w:instrText>
+            </w:r>
+            <w:r>
+              <w:rPr>
+                <w:noProof/>
+                <w:webHidden/>
+              </w:rPr>
+            </w:r>
+            <w:r>
+              <w:rPr>
+                <w:noProof/>
+                <w:webHidden/>
+              </w:rPr>
+              <w:fldChar w:fldCharType="separate"/>
+            </w:r>
+            <w:r>
+              <w:rPr>
+                <w:noProof/>
+                <w:webHidden/>
+              </w:rPr>
+              <w:t>6</w:t>
+            </w:r>
+            <w:r>
+              <w:rPr>
+                <w:noProof/>
+                <w:webHidden/>
+              </w:rPr>
+              <w:fldChar w:fldCharType="end"/>
+            </w:r>
+          </w:hyperlink>
+        </w:p>
+        <w:p>
+          <w:pPr>
+            <w:pStyle w:val="TDC2"/>
+            <w:tabs>
+              <w:tab w:val="left" w:pos="660"/>
+              <w:tab w:val="right" w:leader="dot" w:pos="8828"/>
+            </w:tabs>
+            <w:rPr>
+              <w:rFonts w:eastAsiaTheme="minorEastAsia"/>
+              <w:noProof/>
+              <w:lang w:eastAsia="es-CO"/>
+            </w:rPr>
+          </w:pPr>
+          <w:hyperlink w:anchor="_Toc103549304" w:history="1">
+            <w:r>
+              <w:rPr>
+                <w:rStyle w:val="Hipervnculo"/>
+                <w:rFonts w:ascii="Symbol" w:hAnsi="Symbol" w:cs="Times New Roman"/>
+                <w:noProof/>
+              </w:rPr>
+              <w:t></w:t>
+            </w:r>
+            <w:r>
+              <w:rPr>
+                <w:rFonts w:eastAsiaTheme="minorEastAsia"/>
+                <w:noProof/>
+                <w:lang w:eastAsia="es-CO"/>
+              </w:rPr>
+              <w:tab/>
+            </w:r>
+            <w:r>
+              <w:rPr>
+                <w:rStyle w:val="Hipervnculo"/>
+                <w:rFonts w:ascii="Times New Roman" w:hAnsi="Times New Roman" w:cs="Times New Roman"/>
+                <w:noProof/>
+              </w:rPr>
+              <w:t>Identificar si el editor o publicador tiene algún impacto en las ventas regionales</w:t>
+            </w:r>
+            <w:r>
+              <w:rPr>
+                <w:noProof/>
+                <w:webHidden/>
+              </w:rPr>
+              <w:tab/>
+            </w:r>
+            <w:r>
+              <w:rPr>
+                <w:noProof/>
+                <w:webHidden/>
+              </w:rPr>
+              <w:fldChar w:fldCharType="begin"/>
+            </w:r>
+            <w:r>
+              <w:rPr>
+                <w:noProof/>
+                <w:webHidden/>
+              </w:rPr>
+              <w:instrText xml:space="preserve"> PAGEREF _Toc103549304 \h </w:instrText>
+            </w:r>
+            <w:r>
+              <w:rPr>
+                <w:noProof/>
+                <w:webHidden/>
+              </w:rPr>
+            </w:r>
+            <w:r>
+              <w:rPr>
+                <w:noProof/>
+                <w:webHidden/>
+              </w:rPr>
+              <w:fldChar w:fldCharType="separate"/>
+            </w:r>
+            <w:r>
+              <w:rPr>
+                <w:noProof/>
+                <w:webHidden/>
+              </w:rPr>
+              <w:t>7</w:t>
             </w:r>
             <w:r>
               <w:rPr>
@@ -5053,13 +5248,84 @@
               <w:lang w:eastAsia="es-CO"/>
             </w:rPr>
           </w:pPr>
-          <w:hyperlink w:anchor="_Toc103544985" w:history="1">
+          <w:hyperlink w:anchor="_Toc103549305" w:history="1">
             <w:r>
               <w:rPr>
                 <w:rStyle w:val="Hipervnculo"/>
                 <w:rFonts w:ascii="Times New Roman" w:hAnsi="Times New Roman" w:cs="Times New Roman"/>
                 <w:noProof/>
               </w:rPr>
+              <w:t>Conclusiones</w:t>
+            </w:r>
+            <w:r>
+              <w:rPr>
+                <w:noProof/>
+                <w:webHidden/>
+              </w:rPr>
+              <w:tab/>
+            </w:r>
+            <w:r>
+              <w:rPr>
+                <w:noProof/>
+                <w:webHidden/>
+              </w:rPr>
+              <w:fldChar w:fldCharType="begin"/>
+            </w:r>
+            <w:r>
+              <w:rPr>
+                <w:noProof/>
+                <w:webHidden/>
+              </w:rPr>
+              <w:instrText xml:space="preserve"> PAGEREF _Toc103549305 \h </w:instrText>
+            </w:r>
+            <w:r>
+              <w:rPr>
+                <w:noProof/>
+                <w:webHidden/>
+              </w:rPr>
+            </w:r>
+            <w:r>
+              <w:rPr>
+                <w:noProof/>
+                <w:webHidden/>
+              </w:rPr>
+              <w:fldChar w:fldCharType="separate"/>
+            </w:r>
+            <w:r>
+              <w:rPr>
+                <w:noProof/>
+                <w:webHidden/>
+              </w:rPr>
+              <w:t>8</w:t>
+            </w:r>
+            <w:r>
+              <w:rPr>
+                <w:noProof/>
+                <w:webHidden/>
+              </w:rPr>
+              <w:fldChar w:fldCharType="end"/>
+            </w:r>
+          </w:hyperlink>
+        </w:p>
+        <w:p>
+          <w:pPr>
+            <w:pStyle w:val="TDC1"/>
+            <w:tabs>
+              <w:tab w:val="right" w:leader="dot" w:pos="8828"/>
+            </w:tabs>
+            <w:rPr>
+              <w:rFonts w:eastAsiaTheme="minorEastAsia"/>
+              <w:noProof/>
+              <w:lang w:eastAsia="es-CO"/>
+            </w:rPr>
+          </w:pPr>
+          <w:hyperlink w:anchor="_Toc103549306" w:history="1">
+            <w:r>
+              <w:rPr>
+                <w:rStyle w:val="Hipervnculo"/>
+                <w:rFonts w:ascii="Times New Roman" w:hAnsi="Times New Roman" w:cs="Times New Roman"/>
+                <w:noProof/>
+              </w:rPr>
               <w:t>Anexos</w:t>
             </w:r>
             <w:r>
@@ -5081,7 +5347,7 @@
                 <w:noProof/>
                 <w:webHidden/>
               </w:rPr>
-              <w:instrText xml:space="preserve"> PAGEREF _Toc103544985 \h </w:instrText>
+              <w:instrText xml:space="preserve"> PAGEREF _Toc103549306 \h </w:instrText>
             </w:r>
             <w:r>
               <w:rPr>
@@ -5132,9 +5398,11 @@
       <w:pPr>
         <w:pStyle w:val="Ttulo2"/>
       </w:pPr>
+      <w:bookmarkStart w:id="0" w:name="_Toc103549294"/>
       <w:r>
         <w:t>Tabla de Gráficas</w:t>
       </w:r>
+      <w:bookmarkEnd w:id="0"/>
     </w:p>
     <w:p>
       <w:pPr>
@@ -5143,7 +5411,9 @@
           <w:tab w:val="right" w:leader="dot" w:pos="8828"/>
         </w:tabs>
         <w:rPr>
+          <w:rFonts w:eastAsiaTheme="minorEastAsia"/>
           <w:noProof/>
+          <w:lang w:eastAsia="es-CO"/>
         </w:rPr>
       </w:pPr>
       <w:r>
@@ -5164,7 +5434,7 @@
         </w:rPr>
         <w:fldChar w:fldCharType="separate"/>
       </w:r>
-      <w:hyperlink w:anchor="_Toc103544986" w:history="1">
+      <w:hyperlink w:anchor="_Toc103549373" w:history="1">
         <w:r>
           <w:rPr>
             <w:rStyle w:val="Hipervnculo"/>
@@ -5191,7 +5461,78 @@
             <w:noProof/>
             <w:webHidden/>
           </w:rPr>
-          <w:instrText xml:space="preserve"> PAGEREF _Toc103544986 \h </w:instrText>
+          <w:instrText xml:space="preserve"> PAGEREF _Toc103549373 \h </w:instrText>
+        </w:r>
+        <w:r>
+          <w:rPr>
+            <w:noProof/>
+            <w:webHidden/>
+          </w:rPr>
+        </w:r>
+        <w:r>
+          <w:rPr>
+            <w:noProof/>
+            <w:webHidden/>
+          </w:rPr>
+          <w:fldChar w:fldCharType="separate"/>
+        </w:r>
+        <w:r>
+          <w:rPr>
+            <w:noProof/>
+            <w:webHidden/>
+          </w:rPr>
+          <w:t>3</w:t>
+        </w:r>
+        <w:r>
+          <w:rPr>
+            <w:noProof/>
+            <w:webHidden/>
+          </w:rPr>
+          <w:fldChar w:fldCharType="end"/>
+        </w:r>
+      </w:hyperlink>
+    </w:p>
+    <w:p>
+      <w:pPr>
+        <w:pStyle w:val="Tabladeilustraciones"/>
+        <w:tabs>
+          <w:tab w:val="right" w:leader="dot" w:pos="8828"/>
+        </w:tabs>
+        <w:rPr>
+          <w:rFonts w:eastAsiaTheme="minorEastAsia"/>
+          <w:noProof/>
+          <w:lang w:eastAsia="es-CO"/>
+        </w:rPr>
+      </w:pPr>
+      <w:hyperlink w:anchor="_Toc103549374" w:history="1">
+        <w:r>
+          <w:rPr>
+            <w:rStyle w:val="Hipervnculo"/>
+            <w:rFonts w:ascii="Times New Roman" w:hAnsi="Times New Roman" w:cs="Times New Roman"/>
+            <w:noProof/>
+          </w:rPr>
+          <w:t>Gráfica 2 Géneros con mayores ventas a nivel global</w:t>
+        </w:r>
+        <w:r>
+          <w:rPr>
+            <w:noProof/>
+            <w:webHidden/>
+          </w:rPr>
+          <w:tab/>
+        </w:r>
+        <w:r>
+          <w:rPr>
+            <w:noProof/>
+            <w:webHidden/>
+          </w:rPr>
+          <w:fldChar w:fldCharType="begin"/>
+        </w:r>
+        <w:r>
+          <w:rPr>
+            <w:noProof/>
+            <w:webHidden/>
+          </w:rPr>
+          <w:instrText xml:space="preserve"> PAGEREF _Toc103549374 \h </w:instrText>
         </w:r>
         <w:r>
           <w:rPr>
@@ -5229,17 +5570,19 @@
           <w:tab w:val="right" w:leader="dot" w:pos="8828"/>
         </w:tabs>
         <w:rPr>
+          <w:rFonts w:eastAsiaTheme="minorEastAsia"/>
           <w:noProof/>
-        </w:rPr>
-      </w:pPr>
-      <w:hyperlink w:anchor="_Toc103544987" w:history="1">
+          <w:lang w:eastAsia="es-CO"/>
+        </w:rPr>
+      </w:pPr>
+      <w:hyperlink w:anchor="_Toc103549375" w:history="1">
         <w:r>
           <w:rPr>
             <w:rStyle w:val="Hipervnculo"/>
             <w:rFonts w:ascii="Times New Roman" w:hAnsi="Times New Roman" w:cs="Times New Roman"/>
             <w:noProof/>
           </w:rPr>
-          <w:t>Gráfica 2 Géneros con mayores ventas a nivel global</w:t>
+          <w:t>Gráfica 3 Juegos por región</w:t>
         </w:r>
         <w:r>
           <w:rPr>
@@ -5260,7 +5603,7 @@
             <w:noProof/>
             <w:webHidden/>
           </w:rPr>
-          <w:instrText xml:space="preserve"> PAGEREF _Toc103544987 \h </w:instrText>
+          <w:instrText xml:space="preserve"> PAGEREF _Toc103549375 \h </w:instrText>
         </w:r>
         <w:r>
           <w:rPr>
@@ -5298,17 +5641,18 @@
           <w:tab w:val="right" w:leader="dot" w:pos="8828"/>
         </w:tabs>
         <w:rPr>
+          <w:rFonts w:eastAsiaTheme="minorEastAsia"/>
           <w:noProof/>
-        </w:rPr>
-      </w:pPr>
-      <w:hyperlink w:anchor="_Toc103544988" w:history="1">
+          <w:lang w:eastAsia="es-CO"/>
+        </w:rPr>
+      </w:pPr>
+      <w:hyperlink w:anchor="_Toc103549376" w:history="1">
         <w:r>
           <w:rPr>
             <w:rStyle w:val="Hipervnculo"/>
-            <w:rFonts w:ascii="Times New Roman" w:hAnsi="Times New Roman" w:cs="Times New Roman"/>
             <w:noProof/>
           </w:rPr>
-          <w:t>Gráfica 3 Juegos por región</w:t>
+          <w:t>Gráfica 4 Demografía</w:t>
         </w:r>
         <w:r>
           <w:rPr>
@@ -5329,7 +5673,7 @@
             <w:noProof/>
             <w:webHidden/>
           </w:rPr>
-          <w:instrText xml:space="preserve"> PAGEREF _Toc103544988 \h </w:instrText>
+          <w:instrText xml:space="preserve"> PAGEREF _Toc103549376 \h </w:instrText>
         </w:r>
         <w:r>
           <w:rPr>
@@ -5367,16 +5711,18 @@
           <w:tab w:val="right" w:leader="dot" w:pos="8828"/>
         </w:tabs>
         <w:rPr>
+          <w:rFonts w:eastAsiaTheme="minorEastAsia"/>
           <w:noProof/>
-        </w:rPr>
-      </w:pPr>
-      <w:hyperlink w:anchor="_Toc103544989" w:history="1">
+          <w:lang w:eastAsia="es-CO"/>
+        </w:rPr>
+      </w:pPr>
+      <w:hyperlink w:anchor="_Toc103549377" w:history="1">
         <w:r>
           <w:rPr>
             <w:rStyle w:val="Hipervnculo"/>
             <w:noProof/>
           </w:rPr>
-          <w:t>Gráfica 4 Juegos del 2005 con altas ventas</w:t>
+          <w:t>Gráfica 5 Juegos del 2005 con altas ventas</w:t>
         </w:r>
         <w:r>
           <w:rPr>
@@ -5397,7 +5743,7 @@
             <w:noProof/>
             <w:webHidden/>
           </w:rPr>
-          <w:instrText xml:space="preserve"> PAGEREF _Toc103544989 \h </w:instrText>
+          <w:instrText xml:space="preserve"> PAGEREF _Toc103549377 \h </w:instrText>
         </w:r>
         <w:r>
           <w:rPr>
@@ -5435,17 +5781,19 @@
           <w:tab w:val="right" w:leader="dot" w:pos="8828"/>
         </w:tabs>
         <w:rPr>
+          <w:rFonts w:eastAsiaTheme="minorEastAsia"/>
           <w:noProof/>
-        </w:rPr>
-      </w:pPr>
-      <w:hyperlink w:anchor="_Toc103544990" w:history="1">
+          <w:lang w:eastAsia="es-CO"/>
+        </w:rPr>
+      </w:pPr>
+      <w:hyperlink w:anchor="_Toc103549378" w:history="1">
         <w:r>
           <w:rPr>
             <w:rStyle w:val="Hipervnculo"/>
             <w:rFonts w:ascii="Times New Roman" w:hAnsi="Times New Roman" w:cs="Times New Roman"/>
             <w:noProof/>
           </w:rPr>
-          <w:t>Gráfica 5 Ventas por publicador</w:t>
+          <w:t>Gráfica 6 Ventas por publicador</w:t>
         </w:r>
         <w:r>
           <w:rPr>
@@ -5466,7 +5814,77 @@
             <w:noProof/>
             <w:webHidden/>
           </w:rPr>
-          <w:instrText xml:space="preserve"> PAGEREF _Toc103544990 \h </w:instrText>
+          <w:instrText xml:space="preserve"> PAGEREF _Toc103549378 \h </w:instrText>
+        </w:r>
+        <w:r>
+          <w:rPr>
+            <w:noProof/>
+            <w:webHidden/>
+          </w:rPr>
+        </w:r>
+        <w:r>
+          <w:rPr>
+            <w:noProof/>
+            <w:webHidden/>
+          </w:rPr>
+          <w:fldChar w:fldCharType="separate"/>
+        </w:r>
+        <w:r>
+          <w:rPr>
+            <w:noProof/>
+            <w:webHidden/>
+          </w:rPr>
+          <w:t>7</w:t>
+        </w:r>
+        <w:r>
+          <w:rPr>
+            <w:noProof/>
+            <w:webHidden/>
+          </w:rPr>
+          <w:fldChar w:fldCharType="end"/>
+        </w:r>
+      </w:hyperlink>
+    </w:p>
+    <w:p>
+      <w:pPr>
+        <w:pStyle w:val="Tabladeilustraciones"/>
+        <w:tabs>
+          <w:tab w:val="right" w:leader="dot" w:pos="8828"/>
+        </w:tabs>
+        <w:rPr>
+          <w:rFonts w:eastAsiaTheme="minorEastAsia"/>
+          <w:noProof/>
+          <w:lang w:eastAsia="es-CO"/>
+        </w:rPr>
+      </w:pPr>
+      <w:hyperlink w:anchor="_Toc103549379" w:history="1">
+        <w:r>
+          <w:rPr>
+            <w:rStyle w:val="Hipervnculo"/>
+            <w:noProof/>
+          </w:rPr>
+          <w:t>Gráfica 7 Ventas por publicador en diferentes regiones</w:t>
+        </w:r>
+        <w:r>
+          <w:rPr>
+            <w:noProof/>
+            <w:webHidden/>
+          </w:rPr>
+          <w:tab/>
+        </w:r>
+        <w:r>
+          <w:rPr>
+            <w:noProof/>
+            <w:webHidden/>
+          </w:rPr>
+          <w:fldChar w:fldCharType="begin"/>
+        </w:r>
+        <w:r>
+          <w:rPr>
+            <w:noProof/>
+            <w:webHidden/>
+          </w:rPr>
+          <w:instrText xml:space="preserve"> PAGEREF _Toc103549379 \h </w:instrText>
         </w:r>
         <w:r>
           <w:rPr>
@@ -5499,96 +5917,33 @@
     </w:p>
     <w:p>
       <w:pPr>
-        <w:pStyle w:val="Tabladeilustraciones"/>
-        <w:tabs>
-          <w:tab w:val="right" w:leader="dot" w:pos="8828"/>
-        </w:tabs>
+        <w:pStyle w:val="Ttulo2"/>
+      </w:pPr>
+      <w:r>
+        <w:rPr>
+          <w:rFonts w:ascii="Times New Roman" w:eastAsiaTheme="minorHAnsi" w:hAnsi="Times New Roman" w:cs="Times New Roman"/>
+          <w:color w:val="auto"/>
+          <w:sz w:val="22"/>
+          <w:szCs w:val="22"/>
+        </w:rPr>
+        <w:fldChar w:fldCharType="end"/>
+      </w:r>
+    </w:p>
+    <w:p>
+      <w:pPr>
+        <w:pStyle w:val="Ttulo2"/>
         <w:rPr>
           <w:noProof/>
         </w:rPr>
       </w:pPr>
-      <w:hyperlink w:anchor="_Toc103544991" w:history="1">
-        <w:r>
-          <w:rPr>
-            <w:rStyle w:val="Hipervnculo"/>
-            <w:noProof/>
-          </w:rPr>
-          <w:t>Gráfica 6 Ventas por publicador en diferentes regiones</w:t>
-        </w:r>
-        <w:r>
-          <w:rPr>
-            <w:noProof/>
-            <w:webHidden/>
-          </w:rPr>
-          <w:tab/>
-        </w:r>
-        <w:r>
-          <w:rPr>
-            <w:noProof/>
-            <w:webHidden/>
-          </w:rPr>
-          <w:fldChar w:fldCharType="begin"/>
-        </w:r>
-        <w:r>
-          <w:rPr>
-            <w:noProof/>
-            <w:webHidden/>
-          </w:rPr>
-          <w:instrText xml:space="preserve"> PAGEREF _Toc103544991 \h </w:instrText>
-        </w:r>
-        <w:r>
-          <w:rPr>
-            <w:noProof/>
-            <w:webHidden/>
-          </w:rPr>
-        </w:r>
-        <w:r>
-          <w:rPr>
-            <w:noProof/>
-            <w:webHidden/>
-          </w:rPr>
-          <w:fldChar w:fldCharType="separate"/>
-        </w:r>
-        <w:r>
-          <w:rPr>
-            <w:noProof/>
-            <w:webHidden/>
-          </w:rPr>
-          <w:t>8</w:t>
-        </w:r>
-        <w:r>
-          <w:rPr>
-            <w:noProof/>
-            <w:webHidden/>
-          </w:rPr>
-          <w:fldChar w:fldCharType="end"/>
-        </w:r>
-      </w:hyperlink>
-    </w:p>
-    <w:p>
-      <w:pPr>
-        <w:pStyle w:val="Ttulo2"/>
-      </w:pPr>
-      <w:r>
-        <w:rPr>
-          <w:rFonts w:ascii="Times New Roman" w:hAnsi="Times New Roman" w:cs="Times New Roman"/>
-        </w:rPr>
-        <w:fldChar w:fldCharType="end"/>
-      </w:r>
-    </w:p>
-    <w:p>
-      <w:pPr>
-        <w:pStyle w:val="Ttulo2"/>
-        <w:rPr>
-          <w:noProof/>
-        </w:rPr>
-      </w:pPr>
+      <w:bookmarkStart w:id="1" w:name="_Toc103549295"/>
       <w:r>
         <w:t>Tabla d</w:t>
       </w:r>
       <w:r>
         <w:t>e Figuras</w:t>
       </w:r>
+      <w:bookmarkEnd w:id="1"/>
       <w:r>
         <w:rPr>
           <w:rFonts w:ascii="Times New Roman" w:hAnsi="Times New Roman" w:cs="Times New Roman"/>
@@ -5718,15 +6073,14 @@
           <w:rFonts w:ascii="Times New Roman" w:hAnsi="Times New Roman" w:cs="Times New Roman"/>
         </w:rPr>
       </w:pPr>
-      <w:bookmarkStart w:id="0" w:name="_Toc103544975"/>
-      <w:r>
-        <w:rPr>
-          <w:rFonts w:ascii="Times New Roman" w:hAnsi="Times New Roman" w:cs="Times New Roman"/>
-        </w:rPr>
-        <w:lastRenderedPageBreak/>
+      <w:bookmarkStart w:id="2" w:name="_Toc103549296"/>
+      <w:r>
+        <w:rPr>
+          <w:rFonts w:ascii="Times New Roman" w:hAnsi="Times New Roman" w:cs="Times New Roman"/>
+        </w:rPr>
         <w:t>Introducción</w:t>
       </w:r>
-      <w:bookmarkEnd w:id="0"/>
+      <w:bookmarkEnd w:id="2"/>
     </w:p>
     <w:p>
       <w:pPr>
@@ -5748,6 +6102,7 @@
         </w:rPr>
         <w:t xml:space="preserve">En el presente documento se mostrará el análisis del mercado de la industria de los videojuegos por parte de la agencia de publicidad </w:t>
       </w:r>
+      <w:proofErr w:type="spellStart"/>
       <w:r>
         <w:rPr>
           <w:rFonts w:ascii="Times New Roman" w:hAnsi="Times New Roman" w:cs="Times New Roman"/>
@@ -5756,19 +6111,48 @@
         </w:rPr>
         <w:t>PocketsWhales</w:t>
       </w:r>
+      <w:proofErr w:type="spellEnd"/>
       <w:r>
         <w:rPr>
           <w:rFonts w:ascii="Times New Roman" w:hAnsi="Times New Roman" w:cs="Times New Roman"/>
         </w:rPr>
         <w:t xml:space="preserve">, realizado especialmente para uno de sus clientes especialistas en el desarrollo de videojuegos </w:t>
       </w:r>
+      <w:proofErr w:type="spellStart"/>
       <w:r>
         <w:rPr>
           <w:rFonts w:ascii="Times New Roman" w:hAnsi="Times New Roman" w:cs="Times New Roman"/>
           <w:i/>
           <w:iCs/>
         </w:rPr>
-        <w:t xml:space="preserve">Arkkane Studios. </w:t>
+        <w:t>Arkkane</w:t>
+      </w:r>
+      <w:proofErr w:type="spellEnd"/>
+      <w:r>
+        <w:rPr>
+          <w:rFonts w:ascii="Times New Roman" w:hAnsi="Times New Roman" w:cs="Times New Roman"/>
+          <w:i/>
+          <w:iCs/>
+        </w:rPr>
+        <w:t xml:space="preserve"> </w:t>
+      </w:r>
+      <w:proofErr w:type="spellStart"/>
+      <w:r>
+        <w:rPr>
+          <w:rFonts w:ascii="Times New Roman" w:hAnsi="Times New Roman" w:cs="Times New Roman"/>
+          <w:i/>
+          <w:iCs/>
+        </w:rPr>
+        <w:t>Studios</w:t>
+      </w:r>
+      <w:proofErr w:type="spellEnd"/>
+      <w:r>
+        <w:rPr>
+          <w:rFonts w:ascii="Times New Roman" w:hAnsi="Times New Roman" w:cs="Times New Roman"/>
+          <w:i/>
+          <w:iCs/>
+        </w:rPr>
+        <w:t xml:space="preserve">. </w:t>
       </w:r>
       <w:r>
         <w:rPr>
@@ -5811,14 +6195,14 @@
           <w:rFonts w:ascii="Times New Roman" w:hAnsi="Times New Roman" w:cs="Times New Roman"/>
         </w:rPr>
       </w:pPr>
-      <w:bookmarkStart w:id="1" w:name="_Toc103544976"/>
+      <w:bookmarkStart w:id="3" w:name="_Toc103549297"/>
       <w:r>
         <w:rPr>
           <w:rFonts w:ascii="Times New Roman" w:hAnsi="Times New Roman" w:cs="Times New Roman"/>
         </w:rPr>
         <w:t>Exploración de datos</w:t>
       </w:r>
-      <w:bookmarkEnd w:id="1"/>
+      <w:bookmarkEnd w:id="3"/>
     </w:p>
     <w:p>
       <w:pPr>
@@ -5844,7 +6228,21 @@
         <w:rPr>
           <w:rFonts w:ascii="Times New Roman" w:hAnsi="Times New Roman" w:cs="Times New Roman"/>
         </w:rPr>
-        <w:t xml:space="preserve">exploración de las diferentes fuentes de datos suministradas en un archivo jupyter, para determinar la existencia de </w:t>
+        <w:t xml:space="preserve">exploración de las diferentes fuentes de datos suministradas en un archivo </w:t>
+      </w:r>
+      <w:proofErr w:type="spellStart"/>
+      <w:r>
+        <w:rPr>
+          <w:rFonts w:ascii="Times New Roman" w:hAnsi="Times New Roman" w:cs="Times New Roman"/>
+        </w:rPr>
+        <w:t>jupyter</w:t>
+      </w:r>
+      <w:proofErr w:type="spellEnd"/>
+      <w:r>
+        <w:rPr>
+          <w:rFonts w:ascii="Times New Roman" w:hAnsi="Times New Roman" w:cs="Times New Roman"/>
+        </w:rPr>
+        <w:t xml:space="preserve">, para determinar la existencia de </w:t>
       </w:r>
       <w:r>
         <w:rPr>
@@ -5876,13 +6274,77 @@
         </w:rPr>
         <w:t xml:space="preserve"> duplicado en la fuente: </w:t>
       </w:r>
+      <w:proofErr w:type="spellStart"/>
       <w:r>
         <w:rPr>
           <w:rFonts w:ascii="Times New Roman" w:hAnsi="Times New Roman" w:cs="Times New Roman"/>
           <w:i/>
           <w:iCs/>
         </w:rPr>
-        <w:t>Games with metacritic score since 2000</w:t>
+        <w:t>Games</w:t>
+      </w:r>
+      <w:proofErr w:type="spellEnd"/>
+      <w:r>
+        <w:rPr>
+          <w:rFonts w:ascii="Times New Roman" w:hAnsi="Times New Roman" w:cs="Times New Roman"/>
+          <w:i/>
+          <w:iCs/>
+        </w:rPr>
+        <w:t xml:space="preserve"> </w:t>
+      </w:r>
+      <w:proofErr w:type="spellStart"/>
+      <w:r>
+        <w:rPr>
+          <w:rFonts w:ascii="Times New Roman" w:hAnsi="Times New Roman" w:cs="Times New Roman"/>
+          <w:i/>
+          <w:iCs/>
+        </w:rPr>
+        <w:t>with</w:t>
+      </w:r>
+      <w:proofErr w:type="spellEnd"/>
+      <w:r>
+        <w:rPr>
+          <w:rFonts w:ascii="Times New Roman" w:hAnsi="Times New Roman" w:cs="Times New Roman"/>
+          <w:i/>
+          <w:iCs/>
+        </w:rPr>
+        <w:t xml:space="preserve"> </w:t>
+      </w:r>
+      <w:proofErr w:type="spellStart"/>
+      <w:r>
+        <w:rPr>
+          <w:rFonts w:ascii="Times New Roman" w:hAnsi="Times New Roman" w:cs="Times New Roman"/>
+          <w:i/>
+          <w:iCs/>
+        </w:rPr>
+        <w:t>metacritic</w:t>
+      </w:r>
+      <w:proofErr w:type="spellEnd"/>
+      <w:r>
+        <w:rPr>
+          <w:rFonts w:ascii="Times New Roman" w:hAnsi="Times New Roman" w:cs="Times New Roman"/>
+          <w:i/>
+          <w:iCs/>
+        </w:rPr>
+        <w:t xml:space="preserve"> score </w:t>
+      </w:r>
+      <w:proofErr w:type="spellStart"/>
+      <w:r>
+        <w:rPr>
+          <w:rFonts w:ascii="Times New Roman" w:hAnsi="Times New Roman" w:cs="Times New Roman"/>
+          <w:i/>
+          <w:iCs/>
+        </w:rPr>
+        <w:t>since</w:t>
+      </w:r>
+      <w:proofErr w:type="spellEnd"/>
+      <w:r>
+        <w:rPr>
+          <w:rFonts w:ascii="Times New Roman" w:hAnsi="Times New Roman" w:cs="Times New Roman"/>
+          <w:i/>
+          <w:iCs/>
+        </w:rPr>
+        <w:t xml:space="preserve"> 2000</w:t>
       </w:r>
       <w:r>
         <w:rPr>
@@ -5946,14 +6408,23 @@
           <w:lang w:val="en-US"/>
         </w:rPr>
       </w:pPr>
-      <w:bookmarkStart w:id="2" w:name="_Toc103545081"/>
-      <w:bookmarkStart w:id="3" w:name="_Toc103545124"/>
+      <w:bookmarkStart w:id="4" w:name="_Toc103545081"/>
+      <w:bookmarkStart w:id="5" w:name="_Toc103545124"/>
+      <w:proofErr w:type="spellStart"/>
       <w:r>
         <w:rPr>
           <w:rFonts w:ascii="Times New Roman" w:hAnsi="Times New Roman" w:cs="Times New Roman"/>
           <w:lang w:val="en-US"/>
         </w:rPr>
-        <w:t xml:space="preserve">Figura </w:t>
+        <w:t>Figura</w:t>
+      </w:r>
+      <w:proofErr w:type="spellEnd"/>
+      <w:r>
+        <w:rPr>
+          <w:rFonts w:ascii="Times New Roman" w:hAnsi="Times New Roman" w:cs="Times New Roman"/>
+          <w:lang w:val="en-US"/>
+        </w:rPr>
+        <w:t xml:space="preserve"> </w:t>
       </w:r>
       <w:r>
         <w:rPr>
@@ -5993,10 +6464,58 @@
           <w:rFonts w:ascii="Times New Roman" w:hAnsi="Times New Roman" w:cs="Times New Roman"/>
           <w:lang w:val="en-US"/>
         </w:rPr>
-        <w:t xml:space="preserve"> Valores duplicados - Games with metacritic score since 2000</w:t>
-      </w:r>
-      <w:bookmarkEnd w:id="2"/>
-      <w:bookmarkEnd w:id="3"/>
+        <w:t xml:space="preserve"> </w:t>
+      </w:r>
+      <w:proofErr w:type="spellStart"/>
+      <w:r>
+        <w:rPr>
+          <w:rFonts w:ascii="Times New Roman" w:hAnsi="Times New Roman" w:cs="Times New Roman"/>
+          <w:lang w:val="en-US"/>
+        </w:rPr>
+        <w:t>Valores</w:t>
+      </w:r>
+      <w:proofErr w:type="spellEnd"/>
+      <w:r>
+        <w:rPr>
+          <w:rFonts w:ascii="Times New Roman" w:hAnsi="Times New Roman" w:cs="Times New Roman"/>
+          <w:lang w:val="en-US"/>
+        </w:rPr>
+        <w:t xml:space="preserve"> </w:t>
+      </w:r>
+      <w:proofErr w:type="spellStart"/>
+      <w:r>
+        <w:rPr>
+          <w:rFonts w:ascii="Times New Roman" w:hAnsi="Times New Roman" w:cs="Times New Roman"/>
+          <w:lang w:val="en-US"/>
+        </w:rPr>
+        <w:t>duplicados</w:t>
+      </w:r>
+      <w:proofErr w:type="spellEnd"/>
+      <w:r>
+        <w:rPr>
+          <w:rFonts w:ascii="Times New Roman" w:hAnsi="Times New Roman" w:cs="Times New Roman"/>
+          <w:lang w:val="en-US"/>
+        </w:rPr>
+        <w:t xml:space="preserve"> - Games with </w:t>
+      </w:r>
+      <w:proofErr w:type="spellStart"/>
+      <w:r>
+        <w:rPr>
+          <w:rFonts w:ascii="Times New Roman" w:hAnsi="Times New Roman" w:cs="Times New Roman"/>
+          <w:lang w:val="en-US"/>
+        </w:rPr>
+        <w:t>metacritic</w:t>
+      </w:r>
+      <w:proofErr w:type="spellEnd"/>
+      <w:r>
+        <w:rPr>
+          <w:rFonts w:ascii="Times New Roman" w:hAnsi="Times New Roman" w:cs="Times New Roman"/>
+          <w:lang w:val="en-US"/>
+        </w:rPr>
+        <w:t xml:space="preserve"> score since 2000</w:t>
+      </w:r>
+      <w:bookmarkEnd w:id="4"/>
+      <w:bookmarkEnd w:id="5"/>
     </w:p>
     <w:p>
       <w:pPr>
@@ -6011,27 +6530,57 @@
         </w:rPr>
         <w:t xml:space="preserve">Como se puede observar de la figura anterior, el juego </w:t>
       </w:r>
+      <w:proofErr w:type="spellStart"/>
       <w:r>
         <w:rPr>
           <w:rFonts w:ascii="Times New Roman" w:hAnsi="Times New Roman" w:cs="Times New Roman"/>
           <w:i/>
           <w:iCs/>
         </w:rPr>
-        <w:t>the messenger</w:t>
-      </w:r>
-      <w:r>
-        <w:rPr>
-          <w:rFonts w:ascii="Times New Roman" w:hAnsi="Times New Roman" w:cs="Times New Roman"/>
-        </w:rPr>
-        <w:t xml:space="preserve"> para la consola pc presenta valores duplicados, pero en cuanto a su fecha y su puntuación de usuario difieren. Por lo que de ahí concluimos que en febrero 14 del 2001 anunciaron el juego, pero no lo sacaron al mercado, ya que como se puede observar, su puntuación de usuario es </w:t>
-      </w:r>
+        <w:t>the</w:t>
+      </w:r>
+      <w:proofErr w:type="spellEnd"/>
       <w:r>
         <w:rPr>
           <w:rFonts w:ascii="Times New Roman" w:hAnsi="Times New Roman" w:cs="Times New Roman"/>
           <w:i/>
           <w:iCs/>
         </w:rPr>
-        <w:t xml:space="preserve">tbd </w:t>
+        <w:t xml:space="preserve"> </w:t>
+      </w:r>
+      <w:proofErr w:type="spellStart"/>
+      <w:r>
+        <w:rPr>
+          <w:rFonts w:ascii="Times New Roman" w:hAnsi="Times New Roman" w:cs="Times New Roman"/>
+          <w:i/>
+          <w:iCs/>
+        </w:rPr>
+        <w:t>messenger</w:t>
+      </w:r>
+      <w:proofErr w:type="spellEnd"/>
+      <w:r>
+        <w:rPr>
+          <w:rFonts w:ascii="Times New Roman" w:hAnsi="Times New Roman" w:cs="Times New Roman"/>
+        </w:rPr>
+        <w:t xml:space="preserve"> para la consola pc presenta valores duplicados, pero en cuanto a su fecha y su puntuación de usuario difieren. Por lo que de ahí concluimos que en febrero 14 del 2001 anunciaron el juego, pero no lo sacaron al mercado, ya que como se puede observar, su puntuación de usuario es </w:t>
+      </w:r>
+      <w:proofErr w:type="spellStart"/>
+      <w:r>
+        <w:rPr>
+          <w:rFonts w:ascii="Times New Roman" w:hAnsi="Times New Roman" w:cs="Times New Roman"/>
+          <w:i/>
+          <w:iCs/>
+        </w:rPr>
+        <w:t>tbd</w:t>
+      </w:r>
+      <w:proofErr w:type="spellEnd"/>
+      <w:r>
+        <w:rPr>
+          <w:rFonts w:ascii="Times New Roman" w:hAnsi="Times New Roman" w:cs="Times New Roman"/>
+          <w:i/>
+          <w:iCs/>
+        </w:rPr>
+        <w:t xml:space="preserve"> </w:t>
       </w:r>
       <w:r>
         <w:rPr>
@@ -6039,11 +6588,33 @@
         </w:rPr>
         <w:t xml:space="preserve">(Por sus siglas en ingles </w:t>
       </w:r>
-      <w:r>
-        <w:rPr>
-          <w:rFonts w:ascii="Times New Roman" w:hAnsi="Times New Roman" w:cs="Times New Roman"/>
-        </w:rPr>
-        <w:t>to be determinated), es decir que aún no estaba definida su puntuación, por consiguiente, decidimos dejar solo el juego que tiene una puntuación, el cual corresponde al de agosto 30 del 2018</w:t>
+      <w:proofErr w:type="spellStart"/>
+      <w:r>
+        <w:rPr>
+          <w:rFonts w:ascii="Times New Roman" w:hAnsi="Times New Roman" w:cs="Times New Roman"/>
+        </w:rPr>
+        <w:t>to</w:t>
+      </w:r>
+      <w:proofErr w:type="spellEnd"/>
+      <w:r>
+        <w:rPr>
+          <w:rFonts w:ascii="Times New Roman" w:hAnsi="Times New Roman" w:cs="Times New Roman"/>
+        </w:rPr>
+        <w:t xml:space="preserve"> be </w:t>
+      </w:r>
+      <w:proofErr w:type="spellStart"/>
+      <w:r>
+        <w:rPr>
+          <w:rFonts w:ascii="Times New Roman" w:hAnsi="Times New Roman" w:cs="Times New Roman"/>
+        </w:rPr>
+        <w:t>determinated</w:t>
+      </w:r>
+      <w:proofErr w:type="spellEnd"/>
+      <w:r>
+        <w:rPr>
+          <w:rFonts w:ascii="Times New Roman" w:hAnsi="Times New Roman" w:cs="Times New Roman"/>
+        </w:rPr>
+        <w:t>), es decir que aún no estaba definida su puntuación, por consiguiente, decidimos dejar solo el juego que tiene una puntuación, el cual corresponde al de agosto 30 del 2018</w:t>
       </w:r>
       <w:r>
         <w:rPr>
@@ -6075,15 +6646,14 @@
           <w:rFonts w:ascii="Times New Roman" w:hAnsi="Times New Roman" w:cs="Times New Roman"/>
         </w:rPr>
       </w:pPr>
-      <w:bookmarkStart w:id="4" w:name="_Toc103544977"/>
-      <w:r>
-        <w:rPr>
-          <w:rFonts w:ascii="Times New Roman" w:hAnsi="Times New Roman" w:cs="Times New Roman"/>
-        </w:rPr>
-        <w:lastRenderedPageBreak/>
+      <w:bookmarkStart w:id="6" w:name="_Toc103549298"/>
+      <w:r>
+        <w:rPr>
+          <w:rFonts w:ascii="Times New Roman" w:hAnsi="Times New Roman" w:cs="Times New Roman"/>
+        </w:rPr>
         <w:t>Estado de la industria de los videojuegos</w:t>
       </w:r>
-      <w:bookmarkEnd w:id="4"/>
+      <w:bookmarkEnd w:id="6"/>
     </w:p>
     <w:p/>
     <w:p>
@@ -6097,14 +6667,14 @@
           <w:rFonts w:ascii="Times New Roman" w:hAnsi="Times New Roman" w:cs="Times New Roman"/>
         </w:rPr>
       </w:pPr>
-      <w:bookmarkStart w:id="5" w:name="_Toc103544978"/>
+      <w:bookmarkStart w:id="7" w:name="_Toc103549299"/>
       <w:r>
         <w:rPr>
           <w:rFonts w:ascii="Times New Roman" w:hAnsi="Times New Roman" w:cs="Times New Roman"/>
         </w:rPr>
         <w:t>Regiones con mejor desempeño en términos de ventas</w:t>
       </w:r>
-      <w:bookmarkEnd w:id="5"/>
+      <w:bookmarkEnd w:id="7"/>
     </w:p>
     <w:p/>
     <w:p>
@@ -6158,7 +6728,7 @@
         <w:pStyle w:val="Descripcin"/>
         <w:jc w:val="center"/>
       </w:pPr>
-      <w:bookmarkStart w:id="6" w:name="_Toc103544986"/>
+      <w:bookmarkStart w:id="8" w:name="_Toc103549373"/>
       <w:r>
         <w:t xml:space="preserve">Gráfica </w:t>
       </w:r>
@@ -6186,7 +6756,7 @@
       <w:r>
         <w:t xml:space="preserve"> Ventas por región</w:t>
       </w:r>
-      <w:bookmarkEnd w:id="6"/>
+      <w:bookmarkEnd w:id="8"/>
     </w:p>
     <w:p/>
     <w:p>
@@ -6201,41 +6771,61 @@
           <w:i/>
           <w:iCs/>
         </w:rPr>
-        <w:t>Asia-Pacific</w:t>
-      </w:r>
-      <w:r>
-        <w:t xml:space="preserve"> con un total de $72,2 mil millones que equivale a un 51,55% del mercado, en segundo lugar, se encuentra la región </w:t>
-      </w:r>
+        <w:t>Asia-</w:t>
+      </w:r>
+      <w:proofErr w:type="spellStart"/>
       <w:r>
         <w:rPr>
           <w:i/>
           <w:iCs/>
         </w:rPr>
-        <w:t>North America</w:t>
+        <w:t>Pacific</w:t>
+      </w:r>
+      <w:proofErr w:type="spellEnd"/>
+      <w:r>
+        <w:t xml:space="preserve"> con un total de $72,2 mil millones que equivale a un 51,55% del mercado, en segundo lugar, se encuentra la región </w:t>
       </w:r>
       <w:r>
         <w:rPr>
           <w:i/>
           <w:iCs/>
         </w:rPr>
-        <w:t xml:space="preserve"> </w:t>
-      </w:r>
-      <w:r>
-        <w:t>con un</w:t>
-      </w:r>
-      <w:r>
-        <w:t xml:space="preserve"> total de $45,94 mil millones que corresponde a</w:t>
-      </w:r>
-      <w:r>
-        <w:t xml:space="preserve">l 32.8% del mercado y finalmente encontramos a la región </w:t>
-      </w:r>
+        <w:t xml:space="preserve">North </w:t>
+      </w:r>
+      <w:proofErr w:type="spellStart"/>
       <w:r>
         <w:rPr>
           <w:i/>
           <w:iCs/>
         </w:rPr>
+        <w:t>America</w:t>
+      </w:r>
+      <w:proofErr w:type="spellEnd"/>
+      <w:r>
+        <w:rPr>
+          <w:i/>
+          <w:iCs/>
+        </w:rPr>
+        <w:t xml:space="preserve"> </w:t>
+      </w:r>
+      <w:r>
+        <w:t>con un</w:t>
+      </w:r>
+      <w:r>
+        <w:t xml:space="preserve"> total de $45,94 mil millones que corresponde a</w:t>
+      </w:r>
+      <w:r>
+        <w:t xml:space="preserve">l 32.8% del mercado y finalmente encontramos a la región </w:t>
+      </w:r>
+      <w:proofErr w:type="spellStart"/>
+      <w:r>
+        <w:rPr>
+          <w:i/>
+          <w:iCs/>
+        </w:rPr>
         <w:t>Europe</w:t>
       </w:r>
+      <w:proofErr w:type="spellEnd"/>
       <w:r>
         <w:rPr>
           <w:i/>
@@ -6303,15 +6893,14 @@
           <w:rFonts w:ascii="Times New Roman" w:hAnsi="Times New Roman" w:cs="Times New Roman"/>
         </w:rPr>
       </w:pPr>
-      <w:bookmarkStart w:id="7" w:name="_Toc103544979"/>
-      <w:r>
-        <w:rPr>
-          <w:rFonts w:ascii="Times New Roman" w:hAnsi="Times New Roman" w:cs="Times New Roman"/>
-        </w:rPr>
-        <w:lastRenderedPageBreak/>
+      <w:bookmarkStart w:id="9" w:name="_Toc103549300"/>
+      <w:r>
+        <w:rPr>
+          <w:rFonts w:ascii="Times New Roman" w:hAnsi="Times New Roman" w:cs="Times New Roman"/>
+        </w:rPr>
         <w:t>Géneros de juegos con mayores ventas a nivel global</w:t>
       </w:r>
-      <w:bookmarkEnd w:id="7"/>
+      <w:bookmarkEnd w:id="9"/>
     </w:p>
     <w:p/>
     <w:p>
@@ -6368,7 +6957,7 @@
           <w:rFonts w:ascii="Times New Roman" w:hAnsi="Times New Roman" w:cs="Times New Roman"/>
         </w:rPr>
       </w:pPr>
-      <w:bookmarkStart w:id="8" w:name="_Toc103544987"/>
+      <w:bookmarkStart w:id="10" w:name="_Toc103549374"/>
       <w:r>
         <w:rPr>
           <w:rFonts w:ascii="Times New Roman" w:hAnsi="Times New Roman" w:cs="Times New Roman"/>
@@ -6412,7 +7001,7 @@
         </w:rPr>
         <w:t xml:space="preserve"> Géneros con mayores ventas a nivel global</w:t>
       </w:r>
-      <w:bookmarkEnd w:id="8"/>
+      <w:bookmarkEnd w:id="10"/>
     </w:p>
     <w:p>
       <w:pPr>
@@ -6424,31 +7013,90 @@
       <w:r>
         <w:t xml:space="preserve">De acuerdo a la gráfica 2, los juegos géneros más vendidos a nivel mundial son los juegos de </w:t>
       </w:r>
+      <w:proofErr w:type="spellStart"/>
       <w:r>
         <w:rPr>
           <w:i/>
           <w:iCs/>
         </w:rPr>
-        <w:t>Action, Sports y Shooter</w:t>
-      </w:r>
+        <w:t>Action</w:t>
+      </w:r>
+      <w:proofErr w:type="spellEnd"/>
       <w:r>
         <w:rPr>
           <w:i/>
           <w:iCs/>
         </w:rPr>
-        <w:t xml:space="preserve"> </w:t>
-      </w:r>
-      <w:r>
-        <w:t xml:space="preserve">, sin embargo, para que la empresa </w:t>
-      </w:r>
-      <w:r>
-        <w:rPr>
-          <w:rFonts w:ascii="Times New Roman" w:hAnsi="Times New Roman" w:cs="Times New Roman"/>
+        <w:t xml:space="preserve">, </w:t>
+      </w:r>
+      <w:proofErr w:type="spellStart"/>
+      <w:r>
+        <w:rPr>
           <w:i/>
           <w:iCs/>
         </w:rPr>
-        <w:t>Arkkane Studios</w:t>
-      </w:r>
+        <w:t>Sports</w:t>
+      </w:r>
+      <w:proofErr w:type="spellEnd"/>
+      <w:r>
+        <w:rPr>
+          <w:i/>
+          <w:iCs/>
+        </w:rPr>
+        <w:t xml:space="preserve"> y </w:t>
+      </w:r>
+      <w:proofErr w:type="spellStart"/>
+      <w:proofErr w:type="gramStart"/>
+      <w:r>
+        <w:rPr>
+          <w:i/>
+          <w:iCs/>
+        </w:rPr>
+        <w:t>Shooter</w:t>
+      </w:r>
+      <w:proofErr w:type="spellEnd"/>
+      <w:r>
+        <w:rPr>
+          <w:i/>
+          <w:iCs/>
+        </w:rPr>
+        <w:t xml:space="preserve"> </w:t>
+      </w:r>
+      <w:r>
+        <w:t>,</w:t>
+      </w:r>
+      <w:proofErr w:type="gramEnd"/>
+      <w:r>
+        <w:t xml:space="preserve"> sin embargo, para que la empresa </w:t>
+      </w:r>
+      <w:proofErr w:type="spellStart"/>
+      <w:r>
+        <w:rPr>
+          <w:rFonts w:ascii="Times New Roman" w:hAnsi="Times New Roman" w:cs="Times New Roman"/>
+          <w:i/>
+          <w:iCs/>
+        </w:rPr>
+        <w:t>Arkkane</w:t>
+      </w:r>
+      <w:proofErr w:type="spellEnd"/>
+      <w:r>
+        <w:rPr>
+          <w:rFonts w:ascii="Times New Roman" w:hAnsi="Times New Roman" w:cs="Times New Roman"/>
+          <w:i/>
+          <w:iCs/>
+        </w:rPr>
+        <w:t xml:space="preserve"> </w:t>
+      </w:r>
+      <w:proofErr w:type="spellStart"/>
+      <w:r>
+        <w:rPr>
+          <w:rFonts w:ascii="Times New Roman" w:hAnsi="Times New Roman" w:cs="Times New Roman"/>
+          <w:i/>
+          <w:iCs/>
+        </w:rPr>
+        <w:t>Studios</w:t>
+      </w:r>
+      <w:proofErr w:type="spellEnd"/>
       <w:r>
         <w:rPr>
           <w:rFonts w:ascii="Times New Roman" w:hAnsi="Times New Roman" w:cs="Times New Roman"/>
@@ -6593,12 +7241,11 @@
           <w:rFonts w:ascii="Times New Roman" w:hAnsi="Times New Roman" w:cs="Times New Roman"/>
         </w:rPr>
       </w:pPr>
-      <w:bookmarkStart w:id="9" w:name="_Toc103544980"/>
-      <w:r>
-        <w:rPr>
-          <w:rFonts w:ascii="Times New Roman" w:hAnsi="Times New Roman" w:cs="Times New Roman"/>
-        </w:rPr>
-        <w:lastRenderedPageBreak/>
+      <w:bookmarkStart w:id="11" w:name="_Toc103549301"/>
+      <w:r>
+        <w:rPr>
+          <w:rFonts w:ascii="Times New Roman" w:hAnsi="Times New Roman" w:cs="Times New Roman"/>
+        </w:rPr>
         <w:t xml:space="preserve">Top </w:t>
       </w:r>
       <w:r>
@@ -6613,7 +7260,7 @@
         </w:rPr>
         <w:t>de juegos en diversas regiones</w:t>
       </w:r>
-      <w:bookmarkEnd w:id="9"/>
+      <w:bookmarkEnd w:id="11"/>
     </w:p>
     <w:p/>
     <w:p>
@@ -6670,7 +7317,7 @@
           <w:rFonts w:ascii="Times New Roman" w:hAnsi="Times New Roman" w:cs="Times New Roman"/>
         </w:rPr>
       </w:pPr>
-      <w:bookmarkStart w:id="10" w:name="_Toc103544988"/>
+      <w:bookmarkStart w:id="12" w:name="_Toc103549375"/>
       <w:r>
         <w:rPr>
           <w:rFonts w:ascii="Times New Roman" w:hAnsi="Times New Roman" w:cs="Times New Roman"/>
@@ -6714,7 +7361,7 @@
         </w:rPr>
         <w:t xml:space="preserve"> Juegos por región</w:t>
       </w:r>
-      <w:bookmarkEnd w:id="10"/>
+      <w:bookmarkEnd w:id="12"/>
     </w:p>
     <w:p>
       <w:pPr>
@@ -6728,56 +7375,172 @@
           <w:i/>
           <w:iCs/>
         </w:rPr>
-        <w:t>North America</w:t>
-      </w:r>
-      <w:r>
-        <w:t xml:space="preserve"> el top</w:t>
-      </w:r>
-      <w:r>
-        <w:t xml:space="preserve"> 3 de juegos más vendidos son: Wii Sports, Grand Theft Auto V, Super Mario Bros, para la región </w:t>
-      </w:r>
+        <w:t xml:space="preserve">North </w:t>
+      </w:r>
+      <w:proofErr w:type="spellStart"/>
       <w:r>
         <w:rPr>
           <w:i/>
           <w:iCs/>
         </w:rPr>
-        <w:t>Europe</w:t>
-      </w:r>
+        <w:t>America</w:t>
+      </w:r>
+      <w:proofErr w:type="spellEnd"/>
+      <w:r>
+        <w:t xml:space="preserve"> el top</w:t>
+      </w:r>
+      <w:r>
+        <w:t xml:space="preserve"> 3 de juegos más vendidos son: Wii </w:t>
+      </w:r>
+      <w:proofErr w:type="spellStart"/>
+      <w:r>
+        <w:t>Sports</w:t>
+      </w:r>
+      <w:proofErr w:type="spellEnd"/>
+      <w:r>
+        <w:t xml:space="preserve">, Grand </w:t>
+      </w:r>
+      <w:proofErr w:type="spellStart"/>
+      <w:r>
+        <w:t>Theft</w:t>
+      </w:r>
+      <w:proofErr w:type="spellEnd"/>
+      <w:r>
+        <w:t xml:space="preserve"> Auto V, Super Mario Bros, para la región </w:t>
+      </w:r>
+      <w:proofErr w:type="spellStart"/>
       <w:r>
         <w:rPr>
           <w:i/>
           <w:iCs/>
         </w:rPr>
-        <w:t xml:space="preserve"> </w:t>
-      </w:r>
-      <w:r>
-        <w:t>los juegos más vendidos son: Gra</w:t>
-      </w:r>
-      <w:r>
-        <w:t>n</w:t>
-      </w:r>
-      <w:r>
-        <w:t>d Theft Auto V</w:t>
-      </w:r>
-      <w:r>
-        <w:t xml:space="preserve">, Wii Sports, Call Of Duty Black Ops 3 y para la región </w:t>
-      </w:r>
+        <w:t>Europe</w:t>
+      </w:r>
+      <w:proofErr w:type="spellEnd"/>
       <w:r>
         <w:rPr>
           <w:i/>
           <w:iCs/>
         </w:rPr>
-        <w:t>Asia-Pacific</w:t>
+        <w:t xml:space="preserve"> </w:t>
+      </w:r>
+      <w:r>
+        <w:t>los juegos más vendidos son: Gra</w:t>
+      </w:r>
+      <w:r>
+        <w:t>n</w:t>
+      </w:r>
+      <w:r>
+        <w:t xml:space="preserve">d </w:t>
+      </w:r>
+      <w:proofErr w:type="spellStart"/>
+      <w:r>
+        <w:t>Theft</w:t>
+      </w:r>
+      <w:proofErr w:type="spellEnd"/>
+      <w:r>
+        <w:t xml:space="preserve"> Auto V</w:t>
+      </w:r>
+      <w:r>
+        <w:t xml:space="preserve">, Wii </w:t>
+      </w:r>
+      <w:proofErr w:type="spellStart"/>
+      <w:r>
+        <w:t>Sports</w:t>
+      </w:r>
+      <w:proofErr w:type="spellEnd"/>
+      <w:r>
+        <w:t xml:space="preserve">, </w:t>
+      </w:r>
+      <w:proofErr w:type="spellStart"/>
+      <w:r>
+        <w:t>Call</w:t>
+      </w:r>
+      <w:proofErr w:type="spellEnd"/>
+      <w:r>
+        <w:t xml:space="preserve"> </w:t>
+      </w:r>
+      <w:proofErr w:type="spellStart"/>
+      <w:r>
+        <w:t>Of</w:t>
+      </w:r>
+      <w:proofErr w:type="spellEnd"/>
+      <w:r>
+        <w:t xml:space="preserve"> </w:t>
+      </w:r>
+      <w:proofErr w:type="spellStart"/>
+      <w:r>
+        <w:t>Duty</w:t>
+      </w:r>
+      <w:proofErr w:type="spellEnd"/>
+      <w:r>
+        <w:t xml:space="preserve"> Black </w:t>
+      </w:r>
+      <w:proofErr w:type="spellStart"/>
+      <w:r>
+        <w:t>Ops</w:t>
+      </w:r>
+      <w:proofErr w:type="spellEnd"/>
+      <w:r>
+        <w:t xml:space="preserve"> 3 y para la región </w:t>
       </w:r>
       <w:r>
         <w:rPr>
           <w:i/>
           <w:iCs/>
         </w:rPr>
+        <w:t>Asia-</w:t>
+      </w:r>
+      <w:proofErr w:type="spellStart"/>
+      <w:r>
+        <w:rPr>
+          <w:i/>
+          <w:iCs/>
+        </w:rPr>
+        <w:t>Pacific</w:t>
+      </w:r>
+      <w:proofErr w:type="spellEnd"/>
+      <w:r>
+        <w:rPr>
+          <w:i/>
+          <w:iCs/>
+        </w:rPr>
         <w:t xml:space="preserve"> </w:t>
       </w:r>
       <w:r>
-        <w:t>los 3 juegos más vendidos han sido: Grand Theft Auto V, Wii Sports y Pokemo Red/Pokemon Blue</w:t>
+        <w:t xml:space="preserve">los 3 juegos más vendidos han sido: Grand </w:t>
+      </w:r>
+      <w:proofErr w:type="spellStart"/>
+      <w:r>
+        <w:t>Theft</w:t>
+      </w:r>
+      <w:proofErr w:type="spellEnd"/>
+      <w:r>
+        <w:t xml:space="preserve"> Auto V, Wii </w:t>
+      </w:r>
+      <w:proofErr w:type="spellStart"/>
+      <w:r>
+        <w:t>Sports</w:t>
+      </w:r>
+      <w:proofErr w:type="spellEnd"/>
+      <w:r>
+        <w:t xml:space="preserve"> y </w:t>
+      </w:r>
+      <w:proofErr w:type="spellStart"/>
+      <w:r>
+        <w:t>Pokemo</w:t>
+      </w:r>
+      <w:proofErr w:type="spellEnd"/>
+      <w:r>
+        <w:t xml:space="preserve"> Red/</w:t>
+      </w:r>
+      <w:proofErr w:type="spellStart"/>
+      <w:r>
+        <w:t>Pokemon</w:t>
+      </w:r>
+      <w:proofErr w:type="spellEnd"/>
+      <w:r>
+        <w:t xml:space="preserve"> Blue</w:t>
       </w:r>
       <w:r>
         <w:t>.</w:t>
@@ -6845,12 +7608,11 @@
           <w:rFonts w:ascii="Times New Roman" w:hAnsi="Times New Roman" w:cs="Times New Roman"/>
         </w:rPr>
       </w:pPr>
-      <w:bookmarkStart w:id="11" w:name="_Toc103544981"/>
-      <w:r>
-        <w:rPr>
-          <w:rFonts w:ascii="Times New Roman" w:hAnsi="Times New Roman" w:cs="Times New Roman"/>
-        </w:rPr>
-        <w:lastRenderedPageBreak/>
+      <w:bookmarkStart w:id="13" w:name="_Toc103549302"/>
+      <w:r>
+        <w:rPr>
+          <w:rFonts w:ascii="Times New Roman" w:hAnsi="Times New Roman" w:cs="Times New Roman"/>
+        </w:rPr>
         <w:t>Relación</w:t>
       </w:r>
       <w:r>
@@ -6871,7 +7633,7 @@
         </w:rPr>
         <w:t xml:space="preserve"> con la demografía / plataforma</w:t>
       </w:r>
-      <w:bookmarkEnd w:id="11"/>
+      <w:bookmarkEnd w:id="13"/>
     </w:p>
     <w:p>
       <w:pPr>
@@ -6924,6 +7686,7 @@
         <w:pStyle w:val="Descripcin"/>
         <w:jc w:val="center"/>
       </w:pPr>
+      <w:bookmarkStart w:id="14" w:name="_Toc103549376"/>
       <w:r>
         <w:t xml:space="preserve">Gráfica </w:t>
       </w:r>
@@ -6938,6 +7701,7 @@
       <w:r>
         <w:t xml:space="preserve"> Demografía</w:t>
       </w:r>
+      <w:bookmarkEnd w:id="14"/>
     </w:p>
     <w:p>
       <w:pPr>
@@ -6951,8 +7715,17 @@
           <w:i/>
           <w:iCs/>
         </w:rPr>
-        <w:t>Asia-Pacific</w:t>
-      </w:r>
+        <w:t>Asia-</w:t>
+      </w:r>
+      <w:proofErr w:type="spellStart"/>
+      <w:r>
+        <w:rPr>
+          <w:i/>
+          <w:iCs/>
+        </w:rPr>
+        <w:t>Pacific</w:t>
+      </w:r>
+      <w:proofErr w:type="spellEnd"/>
       <w:r>
         <w:t xml:space="preserve"> con mayor cantidad de ventas, esto se debe probablemente a que los editores-publicadores sean de dichos países, por lo tanto, tengan mayor infraestructura y capacidad de desarrollo</w:t>
       </w:r>
@@ -6972,7 +7745,7 @@
           <w:rFonts w:ascii="Times New Roman" w:hAnsi="Times New Roman" w:cs="Times New Roman"/>
         </w:rPr>
       </w:pPr>
-      <w:bookmarkStart w:id="12" w:name="_Toc103544982"/>
+      <w:bookmarkStart w:id="15" w:name="_Toc103549303"/>
       <w:r>
         <w:rPr>
           <w:rFonts w:ascii="Times New Roman" w:hAnsi="Times New Roman" w:cs="Times New Roman"/>
@@ -6985,7 +7758,7 @@
         </w:rPr>
         <w:t xml:space="preserve"> con año de lanzamiento anterior al 2005, que aún estén teniendo altas ventas</w:t>
       </w:r>
-      <w:bookmarkEnd w:id="12"/>
+      <w:bookmarkEnd w:id="15"/>
     </w:p>
     <w:p/>
     <w:p>
@@ -7040,7 +7813,7 @@
         <w:pStyle w:val="Descripcin"/>
         <w:jc w:val="center"/>
       </w:pPr>
-      <w:bookmarkStart w:id="13" w:name="_Toc103544989"/>
+      <w:bookmarkStart w:id="16" w:name="_Toc103549377"/>
       <w:r>
         <w:t xml:space="preserve">Gráfica </w:t>
       </w:r>
@@ -7068,7 +7841,7 @@
       <w:r>
         <w:t xml:space="preserve"> Juegos del 2005 con altas ventas</w:t>
       </w:r>
-      <w:bookmarkEnd w:id="13"/>
+      <w:bookmarkEnd w:id="16"/>
     </w:p>
     <w:p>
       <w:pPr>
@@ -7087,7 +7860,35 @@
         <w:rPr>
           <w:rFonts w:ascii="Times New Roman" w:hAnsi="Times New Roman" w:cs="Times New Roman"/>
         </w:rPr>
-        <w:t>Super Mario Bros, Tetris y Pokemon Red/Pokemon Blue en top 3.</w:t>
+        <w:t xml:space="preserve">Super Mario Bros, Tetris y </w:t>
+      </w:r>
+      <w:proofErr w:type="spellStart"/>
+      <w:r>
+        <w:rPr>
+          <w:rFonts w:ascii="Times New Roman" w:hAnsi="Times New Roman" w:cs="Times New Roman"/>
+        </w:rPr>
+        <w:t>Pokemon</w:t>
+      </w:r>
+      <w:proofErr w:type="spellEnd"/>
+      <w:r>
+        <w:rPr>
+          <w:rFonts w:ascii="Times New Roman" w:hAnsi="Times New Roman" w:cs="Times New Roman"/>
+        </w:rPr>
+        <w:t xml:space="preserve"> Red/</w:t>
+      </w:r>
+      <w:proofErr w:type="spellStart"/>
+      <w:r>
+        <w:rPr>
+          <w:rFonts w:ascii="Times New Roman" w:hAnsi="Times New Roman" w:cs="Times New Roman"/>
+        </w:rPr>
+        <w:t>Pokemon</w:t>
+      </w:r>
+      <w:proofErr w:type="spellEnd"/>
+      <w:r>
+        <w:rPr>
+          <w:rFonts w:ascii="Times New Roman" w:hAnsi="Times New Roman" w:cs="Times New Roman"/>
+        </w:rPr>
+        <w:t xml:space="preserve"> Blue en top 3.</w:t>
       </w:r>
     </w:p>
     <w:p>
@@ -7112,14 +7913,14 @@
           <w:rFonts w:ascii="Times New Roman" w:hAnsi="Times New Roman" w:cs="Times New Roman"/>
         </w:rPr>
       </w:pPr>
-      <w:bookmarkStart w:id="14" w:name="_Toc103544983"/>
+      <w:bookmarkStart w:id="17" w:name="_Toc103549304"/>
       <w:r>
         <w:rPr>
           <w:rFonts w:ascii="Times New Roman" w:hAnsi="Times New Roman" w:cs="Times New Roman"/>
         </w:rPr>
         <w:t>Identificar si el editor o publicador tiene algún impacto en las ventas regionales</w:t>
       </w:r>
-      <w:bookmarkEnd w:id="14"/>
+      <w:bookmarkEnd w:id="17"/>
     </w:p>
     <w:p>
       <w:pPr>
@@ -7190,7 +7991,7 @@
           <w:rFonts w:ascii="Times New Roman" w:hAnsi="Times New Roman" w:cs="Times New Roman"/>
         </w:rPr>
       </w:pPr>
-      <w:bookmarkStart w:id="15" w:name="_Toc103544990"/>
+      <w:bookmarkStart w:id="18" w:name="_Toc103549378"/>
       <w:r>
         <w:rPr>
           <w:rFonts w:ascii="Times New Roman" w:hAnsi="Times New Roman" w:cs="Times New Roman"/>
@@ -7234,7 +8035,7 @@
         </w:rPr>
         <w:t xml:space="preserve"> Ventas por publicador</w:t>
       </w:r>
-      <w:bookmarkEnd w:id="15"/>
+      <w:bookmarkEnd w:id="18"/>
     </w:p>
     <w:p>
       <w:pPr>
@@ -7287,7 +8088,7 @@
         <w:pStyle w:val="Descripcin"/>
         <w:jc w:val="center"/>
       </w:pPr>
-      <w:bookmarkStart w:id="16" w:name="_Toc103544991"/>
+      <w:bookmarkStart w:id="19" w:name="_Toc103549379"/>
       <w:r>
         <w:t xml:space="preserve">Gráfica </w:t>
       </w:r>
@@ -7315,7 +8116,7 @@
       <w:r>
         <w:t xml:space="preserve"> Ventas por publicador en diferentes regiones</w:t>
       </w:r>
-      <w:bookmarkEnd w:id="16"/>
+      <w:bookmarkEnd w:id="19"/>
     </w:p>
     <w:p>
       <w:pPr>
@@ -7328,15 +8129,57 @@
         <w:rPr>
           <w:rFonts w:ascii="Times New Roman" w:hAnsi="Times New Roman" w:cs="Times New Roman"/>
         </w:rPr>
-        <w:t xml:space="preserve">Si observamos los dos gráficos anteriores, empresas como Electronic Arts, Activision y Nintendo son los editores que tienen más ventas a nivel mundial, siendo Nintendo el que más ventas tiene y por mucha diferencia. Por tal razón, se le sugiere a la empresa </w:t>
-      </w:r>
+        <w:t xml:space="preserve">Si observamos los dos gráficos anteriores, empresas como Electronic </w:t>
+      </w:r>
+      <w:proofErr w:type="spellStart"/>
+      <w:r>
+        <w:rPr>
+          <w:rFonts w:ascii="Times New Roman" w:hAnsi="Times New Roman" w:cs="Times New Roman"/>
+        </w:rPr>
+        <w:t>Arts</w:t>
+      </w:r>
+      <w:proofErr w:type="spellEnd"/>
+      <w:r>
+        <w:rPr>
+          <w:rFonts w:ascii="Times New Roman" w:hAnsi="Times New Roman" w:cs="Times New Roman"/>
+        </w:rPr>
+        <w:t xml:space="preserve">, Activision y Nintendo son los editores que tienen más ventas a nivel mundial, siendo Nintendo el que más ventas tiene y por mucha diferencia. Por tal razón, se le sugiere a la empresa </w:t>
+      </w:r>
+      <w:proofErr w:type="spellStart"/>
       <w:r>
         <w:rPr>
           <w:rFonts w:ascii="Times New Roman" w:hAnsi="Times New Roman" w:cs="Times New Roman"/>
           <w:i/>
           <w:iCs/>
         </w:rPr>
-        <w:t xml:space="preserve">Arkkane Studios </w:t>
+        <w:t>Arkkane</w:t>
+      </w:r>
+      <w:proofErr w:type="spellEnd"/>
+      <w:r>
+        <w:rPr>
+          <w:rFonts w:ascii="Times New Roman" w:hAnsi="Times New Roman" w:cs="Times New Roman"/>
+          <w:i/>
+          <w:iCs/>
+        </w:rPr>
+        <w:t xml:space="preserve"> </w:t>
+      </w:r>
+      <w:proofErr w:type="spellStart"/>
+      <w:r>
+        <w:rPr>
+          <w:rFonts w:ascii="Times New Roman" w:hAnsi="Times New Roman" w:cs="Times New Roman"/>
+          <w:i/>
+          <w:iCs/>
+        </w:rPr>
+        <w:t>Studios</w:t>
+      </w:r>
+      <w:proofErr w:type="spellEnd"/>
+      <w:r>
+        <w:rPr>
+          <w:rFonts w:ascii="Times New Roman" w:hAnsi="Times New Roman" w:cs="Times New Roman"/>
+          <w:i/>
+          <w:iCs/>
+        </w:rPr>
+        <w:t xml:space="preserve"> </w:t>
       </w:r>
       <w:r>
         <w:rPr>
@@ -7367,14 +8210,14 @@
           <w:rFonts w:ascii="Times New Roman" w:hAnsi="Times New Roman" w:cs="Times New Roman"/>
         </w:rPr>
       </w:pPr>
-      <w:bookmarkStart w:id="17" w:name="_Toc103544984"/>
+      <w:bookmarkStart w:id="20" w:name="_Toc103549305"/>
       <w:r>
         <w:rPr>
           <w:rFonts w:ascii="Times New Roman" w:hAnsi="Times New Roman" w:cs="Times New Roman"/>
         </w:rPr>
         <w:t>Conclusiones</w:t>
       </w:r>
-      <w:bookmarkEnd w:id="17"/>
+      <w:bookmarkEnd w:id="20"/>
     </w:p>
     <w:p/>
     <w:p>
@@ -7390,13 +8233,41 @@
         </w:rPr>
         <w:t xml:space="preserve">Le recomendamos a la empresa </w:t>
       </w:r>
+      <w:proofErr w:type="spellStart"/>
       <w:r>
         <w:rPr>
           <w:rFonts w:ascii="Times New Roman" w:hAnsi="Times New Roman" w:cs="Times New Roman"/>
           <w:i/>
           <w:iCs/>
         </w:rPr>
-        <w:t xml:space="preserve">Arkkane Studios </w:t>
+        <w:t>Arkkane</w:t>
+      </w:r>
+      <w:proofErr w:type="spellEnd"/>
+      <w:r>
+        <w:rPr>
+          <w:rFonts w:ascii="Times New Roman" w:hAnsi="Times New Roman" w:cs="Times New Roman"/>
+          <w:i/>
+          <w:iCs/>
+        </w:rPr>
+        <w:t xml:space="preserve"> </w:t>
+      </w:r>
+      <w:proofErr w:type="spellStart"/>
+      <w:r>
+        <w:rPr>
+          <w:rFonts w:ascii="Times New Roman" w:hAnsi="Times New Roman" w:cs="Times New Roman"/>
+          <w:i/>
+          <w:iCs/>
+        </w:rPr>
+        <w:t>Studios</w:t>
+      </w:r>
+      <w:proofErr w:type="spellEnd"/>
+      <w:r>
+        <w:rPr>
+          <w:rFonts w:ascii="Times New Roman" w:hAnsi="Times New Roman" w:cs="Times New Roman"/>
+          <w:i/>
+          <w:iCs/>
+        </w:rPr>
+        <w:t xml:space="preserve"> </w:t>
       </w:r>
       <w:r>
         <w:rPr>
@@ -7427,14 +8298,14 @@
           <w:rFonts w:ascii="Times New Roman" w:hAnsi="Times New Roman" w:cs="Times New Roman"/>
         </w:rPr>
       </w:pPr>
-      <w:bookmarkStart w:id="18" w:name="_Toc103544985"/>
+      <w:bookmarkStart w:id="21" w:name="_Toc103549306"/>
       <w:r>
         <w:rPr>
           <w:rFonts w:ascii="Times New Roman" w:hAnsi="Times New Roman" w:cs="Times New Roman"/>
         </w:rPr>
         <w:t>Anexos</w:t>
       </w:r>
-      <w:bookmarkEnd w:id="18"/>
+      <w:bookmarkEnd w:id="21"/>
     </w:p>
     <w:p/>
     <w:p>
@@ -7453,7 +8324,21 @@
         <w:rPr>
           <w:rFonts w:ascii="Times New Roman" w:hAnsi="Times New Roman" w:cs="Times New Roman"/>
         </w:rPr>
-        <w:t>el mercado de la industria de los videojuegos, consulte el archivo powerBI en el que se presenta otros gráficos para sus análisis pertinentes.</w:t>
+        <w:t xml:space="preserve">el mercado de la industria de los videojuegos, consulte el archivo </w:t>
+      </w:r>
+      <w:proofErr w:type="spellStart"/>
+      <w:r>
+        <w:rPr>
+          <w:rFonts w:ascii="Times New Roman" w:hAnsi="Times New Roman" w:cs="Times New Roman"/>
+        </w:rPr>
+        <w:t>powerBI</w:t>
+      </w:r>
+      <w:proofErr w:type="spellEnd"/>
+      <w:r>
+        <w:rPr>
+          <w:rFonts w:ascii="Times New Roman" w:hAnsi="Times New Roman" w:cs="Times New Roman"/>
+        </w:rPr>
+        <w:t xml:space="preserve"> en el que se presenta otros gráficos para sus análisis pertinentes.</w:t>
       </w:r>
     </w:p>
     <w:p/>
@@ -8673,7 +9558,7 @@
 </file>
 
 <file path=customXml/itemProps2.xml><?xml version="1.0" encoding="utf-8"?>
-<ds:datastoreItem xmlns:ds="http://schemas.openxmlformats.org/officeDocument/2006/customXml" ds:itemID="{884635C0-301B-4C6F-8C3F-202757D7E11B}">
+<ds:datastoreItem xmlns:ds="http://schemas.openxmlformats.org/officeDocument/2006/customXml" ds:itemID="{28EE8D3C-0801-43B6-B0C6-0E71808C4851}">
   <ds:schemaRefs>
     <ds:schemaRef ds:uri="http://schemas.openxmlformats.org/officeDocument/2006/bibliography"/>
   </ds:schemaRefs>

</xml_diff>